<commit_message>
labs update and fix
</commit_message>
<xml_diff>
--- a/ОС/Лабы/ЛР2.docx
+++ b/ОС/Лабы/ЛР2.docx
@@ -1,6 +1,6 @@
 
 <file path=word/document.xml><?xml version="1.0" encoding="utf-8"?>
-<w:document xmlns:wpc="http://schemas.microsoft.com/office/word/2010/wordprocessingCanvas" xmlns:cx="http://schemas.microsoft.com/office/drawing/2014/chartex" xmlns:cx1="http://schemas.microsoft.com/office/drawing/2015/9/8/chartex" xmlns:cx2="http://schemas.microsoft.com/office/drawing/2015/10/21/chartex" xmlns:cx3="http://schemas.microsoft.com/office/drawing/2016/5/9/chartex" xmlns:cx4="http://schemas.microsoft.com/office/drawing/2016/5/10/chartex" xmlns:cx5="http://schemas.microsoft.com/office/drawing/2016/5/11/chartex" xmlns:cx6="http://schemas.microsoft.com/office/drawing/2016/5/12/chartex" xmlns:cx7="http://schemas.microsoft.com/office/drawing/2016/5/13/chartex" xmlns:cx8="http://schemas.microsoft.com/office/drawing/2016/5/14/chartex" xmlns:mc="http://schemas.openxmlformats.org/markup-compatibility/2006" xmlns:aink="http://schemas.microsoft.com/office/drawing/2016/ink" xmlns:am3d="http://schemas.microsoft.com/office/drawing/2017/model3d" xmlns:o="urn:schemas-microsoft-com:office:office" xmlns:oel="http://schemas.microsoft.com/office/2019/extlst" xmlns:r="http://schemas.openxmlformats.org/officeDocument/2006/relationships" xmlns:m="http://schemas.openxmlformats.org/officeDocument/2006/math" xmlns:v="urn:schemas-microsoft-com:vml" xmlns:wp14="http://schemas.microsoft.com/office/word/2010/wordprocessingDrawing" xmlns:wp="http://schemas.openxmlformats.org/drawingml/2006/wordprocessingDrawing" xmlns:w10="urn:schemas-microsoft-com:office:word" xmlns:w="http://schemas.openxmlformats.org/wordprocessingml/2006/main" xmlns:w14="http://schemas.microsoft.com/office/word/2010/wordml" xmlns:w15="http://schemas.microsoft.com/office/word/2012/wordml" xmlns:w16cex="http://schemas.microsoft.com/office/word/2018/wordml/cex" xmlns:w16cid="http://schemas.microsoft.com/office/word/2016/wordml/cid" xmlns:w16="http://schemas.microsoft.com/office/word/2018/wordml" xmlns:w16sdtdh="http://schemas.microsoft.com/office/word/2020/wordml/sdtdatahash" xmlns:w16se="http://schemas.microsoft.com/office/word/2015/wordml/symex" xmlns:wpg="http://schemas.microsoft.com/office/word/2010/wordprocessingGroup" xmlns:wpi="http://schemas.microsoft.com/office/word/2010/wordprocessingInk" xmlns:wne="http://schemas.microsoft.com/office/word/2006/wordml" xmlns:wps="http://schemas.microsoft.com/office/word/2010/wordprocessingShape" mc:Ignorable="w14 w15 w16se w16cid w16 w16cex w16sdtdh wp14">
+<w:document xmlns:wpc="http://schemas.microsoft.com/office/word/2010/wordprocessingCanvas" xmlns:mc="http://schemas.openxmlformats.org/markup-compatibility/2006" xmlns:o="urn:schemas-microsoft-com:office:office" xmlns:r="http://schemas.openxmlformats.org/officeDocument/2006/relationships" xmlns:m="http://schemas.openxmlformats.org/officeDocument/2006/math" xmlns:v="urn:schemas-microsoft-com:vml" xmlns:wp14="http://schemas.microsoft.com/office/word/2010/wordprocessingDrawing" xmlns:wp="http://schemas.openxmlformats.org/drawingml/2006/wordprocessingDrawing" xmlns:w10="urn:schemas-microsoft-com:office:word" xmlns:w="http://schemas.openxmlformats.org/wordprocessingml/2006/main" xmlns:w14="http://schemas.microsoft.com/office/word/2010/wordml" xmlns:w15="http://schemas.microsoft.com/office/word/2012/wordml" xmlns:wpg="http://schemas.microsoft.com/office/word/2010/wordprocessingGroup" xmlns:wpi="http://schemas.microsoft.com/office/word/2010/wordprocessingInk" xmlns:wne="http://schemas.microsoft.com/office/word/2006/wordml" xmlns:wps="http://schemas.microsoft.com/office/word/2010/wordprocessingShape" mc:Ignorable="w14 w15 wp14">
   <w:body>
     <w:p>
       <w:pPr>
@@ -239,95 +239,199 @@
         <w:t xml:space="preserve"> (</w:t>
       </w:r>
       <w:r>
+        <w:rPr>
+          <w:rStyle w:val="a4"/>
+          <w:rFonts w:ascii="Times New Roman" w:hAnsi="Times New Roman" w:cs="Times New Roman"/>
+          <w:sz w:val="28"/>
+          <w:szCs w:val="28"/>
+        </w:rPr>
         <w:fldChar w:fldCharType="begin"/>
       </w:r>
       <w:r>
+        <w:rPr>
+          <w:rStyle w:val="a4"/>
+          <w:rFonts w:ascii="Times New Roman" w:hAnsi="Times New Roman" w:cs="Times New Roman"/>
+          <w:sz w:val="28"/>
+          <w:szCs w:val="28"/>
+          <w:lang w:val="ru-RU"/>
+        </w:rPr>
+        <w:instrText xml:space="preserve"> </w:instrText>
+      </w:r>
+      <w:r>
+        <w:rPr>
+          <w:rStyle w:val="a4"/>
+          <w:rFonts w:ascii="Times New Roman" w:hAnsi="Times New Roman" w:cs="Times New Roman"/>
+          <w:sz w:val="28"/>
+          <w:szCs w:val="28"/>
+        </w:rPr>
         <w:instrText>HYPERLINK</w:instrText>
       </w:r>
       <w:r>
         <w:rPr>
+          <w:rStyle w:val="a4"/>
+          <w:rFonts w:ascii="Times New Roman" w:hAnsi="Times New Roman" w:cs="Times New Roman"/>
+          <w:sz w:val="28"/>
+          <w:szCs w:val="28"/>
           <w:lang w:val="ru-RU"/>
         </w:rPr>
         <w:instrText xml:space="preserve"> "</w:instrText>
       </w:r>
       <w:r>
+        <w:rPr>
+          <w:rStyle w:val="a4"/>
+          <w:rFonts w:ascii="Times New Roman" w:hAnsi="Times New Roman" w:cs="Times New Roman"/>
+          <w:sz w:val="28"/>
+          <w:szCs w:val="28"/>
+        </w:rPr>
         <w:instrText>https</w:instrText>
       </w:r>
       <w:r>
         <w:rPr>
+          <w:rStyle w:val="a4"/>
+          <w:rFonts w:ascii="Times New Roman" w:hAnsi="Times New Roman" w:cs="Times New Roman"/>
+          <w:sz w:val="28"/>
+          <w:szCs w:val="28"/>
           <w:lang w:val="ru-RU"/>
         </w:rPr>
         <w:instrText>://</w:instrText>
       </w:r>
       <w:r>
+        <w:rPr>
+          <w:rStyle w:val="a4"/>
+          <w:rFonts w:ascii="Times New Roman" w:hAnsi="Times New Roman" w:cs="Times New Roman"/>
+          <w:sz w:val="28"/>
+          <w:szCs w:val="28"/>
+        </w:rPr>
         <w:instrText>ss</w:instrText>
       </w:r>
       <w:r>
         <w:rPr>
+          <w:rStyle w:val="a4"/>
+          <w:rFonts w:ascii="Times New Roman" w:hAnsi="Times New Roman" w:cs="Times New Roman"/>
+          <w:sz w:val="28"/>
+          <w:szCs w:val="28"/>
           <w:lang w:val="ru-RU"/>
         </w:rPr>
         <w:instrText>64.</w:instrText>
       </w:r>
       <w:r>
+        <w:rPr>
+          <w:rStyle w:val="a4"/>
+          <w:rFonts w:ascii="Times New Roman" w:hAnsi="Times New Roman" w:cs="Times New Roman"/>
+          <w:sz w:val="28"/>
+          <w:szCs w:val="28"/>
+        </w:rPr>
         <w:instrText>com</w:instrText>
       </w:r>
       <w:r>
         <w:rPr>
+          <w:rStyle w:val="a4"/>
+          <w:rFonts w:ascii="Times New Roman" w:hAnsi="Times New Roman" w:cs="Times New Roman"/>
+          <w:sz w:val="28"/>
+          <w:szCs w:val="28"/>
           <w:lang w:val="ru-RU"/>
         </w:rPr>
         <w:instrText>/</w:instrText>
       </w:r>
       <w:r>
+        <w:rPr>
+          <w:rStyle w:val="a4"/>
+          <w:rFonts w:ascii="Times New Roman" w:hAnsi="Times New Roman" w:cs="Times New Roman"/>
+          <w:sz w:val="28"/>
+          <w:szCs w:val="28"/>
+        </w:rPr>
         <w:instrText>nt</w:instrText>
       </w:r>
       <w:r>
         <w:rPr>
+          <w:rStyle w:val="a4"/>
+          <w:rFonts w:ascii="Times New Roman" w:hAnsi="Times New Roman" w:cs="Times New Roman"/>
+          <w:sz w:val="28"/>
+          <w:szCs w:val="28"/>
           <w:lang w:val="ru-RU"/>
         </w:rPr>
         <w:instrText>/</w:instrText>
       </w:r>
       <w:r>
+        <w:rPr>
+          <w:rStyle w:val="a4"/>
+          <w:rFonts w:ascii="Times New Roman" w:hAnsi="Times New Roman" w:cs="Times New Roman"/>
+          <w:sz w:val="28"/>
+          <w:szCs w:val="28"/>
+        </w:rPr>
         <w:instrText>syntax</w:instrText>
       </w:r>
       <w:r>
         <w:rPr>
+          <w:rStyle w:val="a4"/>
+          <w:rFonts w:ascii="Times New Roman" w:hAnsi="Times New Roman" w:cs="Times New Roman"/>
+          <w:sz w:val="28"/>
+          <w:szCs w:val="28"/>
           <w:lang w:val="ru-RU"/>
         </w:rPr>
         <w:instrText>-</w:instrText>
       </w:r>
       <w:r>
+        <w:rPr>
+          <w:rStyle w:val="a4"/>
+          <w:rFonts w:ascii="Times New Roman" w:hAnsi="Times New Roman" w:cs="Times New Roman"/>
+          <w:sz w:val="28"/>
+          <w:szCs w:val="28"/>
+        </w:rPr>
         <w:instrText>keyboard</w:instrText>
       </w:r>
       <w:r>
         <w:rPr>
+          <w:rStyle w:val="a4"/>
+          <w:rFonts w:ascii="Times New Roman" w:hAnsi="Times New Roman" w:cs="Times New Roman"/>
+          <w:sz w:val="28"/>
+          <w:szCs w:val="28"/>
           <w:lang w:val="ru-RU"/>
         </w:rPr>
         <w:instrText>.</w:instrText>
       </w:r>
       <w:r>
+        <w:rPr>
+          <w:rStyle w:val="a4"/>
+          <w:rFonts w:ascii="Times New Roman" w:hAnsi="Times New Roman" w:cs="Times New Roman"/>
+          <w:sz w:val="28"/>
+          <w:szCs w:val="28"/>
+        </w:rPr>
         <w:instrText>html</w:instrText>
       </w:r>
       <w:r>
         <w:rPr>
-          <w:lang w:val="ru-RU"/>
-        </w:rPr>
-        <w:instrText>"</w:instrText>
-      </w:r>
-      <w:r>
+          <w:rStyle w:val="a4"/>
+          <w:rFonts w:ascii="Times New Roman" w:hAnsi="Times New Roman" w:cs="Times New Roman"/>
+          <w:sz w:val="28"/>
+          <w:szCs w:val="28"/>
+          <w:lang w:val="ru-RU"/>
+        </w:rPr>
+        <w:instrText xml:space="preserve">" </w:instrText>
+      </w:r>
+      <w:r>
+        <w:rPr>
+          <w:rStyle w:val="a4"/>
+          <w:rFonts w:ascii="Times New Roman" w:hAnsi="Times New Roman" w:cs="Times New Roman"/>
+          <w:sz w:val="28"/>
+          <w:szCs w:val="28"/>
+        </w:rPr>
         <w:fldChar w:fldCharType="separate"/>
       </w:r>
-      <w:r>
-        <w:rPr>
-          <w:rStyle w:val="Hyperlink"/>
+      <w:proofErr w:type="spellStart"/>
+      <w:r>
+        <w:rPr>
+          <w:rStyle w:val="a4"/>
           <w:rFonts w:ascii="Times New Roman" w:hAnsi="Times New Roman" w:cs="Times New Roman"/>
           <w:sz w:val="28"/>
           <w:szCs w:val="28"/>
         </w:rPr>
         <w:t>ss</w:t>
       </w:r>
-      <w:r>
-        <w:rPr>
-          <w:rStyle w:val="Hyperlink"/>
+      <w:proofErr w:type="spellEnd"/>
+      <w:r>
+        <w:rPr>
+          <w:rStyle w:val="a4"/>
           <w:rFonts w:ascii="Times New Roman" w:hAnsi="Times New Roman" w:cs="Times New Roman"/>
           <w:sz w:val="28"/>
           <w:szCs w:val="28"/>
@@ -337,7 +441,7 @@
       </w:r>
       <w:r>
         <w:rPr>
-          <w:rStyle w:val="Hyperlink"/>
+          <w:rStyle w:val="a4"/>
           <w:rFonts w:ascii="Times New Roman" w:hAnsi="Times New Roman" w:cs="Times New Roman"/>
           <w:sz w:val="28"/>
           <w:szCs w:val="28"/>
@@ -355,95 +459,199 @@
         <w:t xml:space="preserve">, </w:t>
       </w:r>
       <w:r>
+        <w:rPr>
+          <w:rStyle w:val="a4"/>
+          <w:rFonts w:ascii="Times New Roman" w:hAnsi="Times New Roman" w:cs="Times New Roman"/>
+          <w:sz w:val="28"/>
+          <w:szCs w:val="28"/>
+        </w:rPr>
         <w:fldChar w:fldCharType="begin"/>
       </w:r>
       <w:r>
+        <w:rPr>
+          <w:rStyle w:val="a4"/>
+          <w:rFonts w:ascii="Times New Roman" w:hAnsi="Times New Roman" w:cs="Times New Roman"/>
+          <w:sz w:val="28"/>
+          <w:szCs w:val="28"/>
+          <w:lang w:val="ru-RU"/>
+        </w:rPr>
+        <w:instrText xml:space="preserve"> </w:instrText>
+      </w:r>
+      <w:r>
+        <w:rPr>
+          <w:rStyle w:val="a4"/>
+          <w:rFonts w:ascii="Times New Roman" w:hAnsi="Times New Roman" w:cs="Times New Roman"/>
+          <w:sz w:val="28"/>
+          <w:szCs w:val="28"/>
+        </w:rPr>
         <w:instrText>HYPERLINK</w:instrText>
       </w:r>
       <w:r>
         <w:rPr>
+          <w:rStyle w:val="a4"/>
+          <w:rFonts w:ascii="Times New Roman" w:hAnsi="Times New Roman" w:cs="Times New Roman"/>
+          <w:sz w:val="28"/>
+          <w:szCs w:val="28"/>
           <w:lang w:val="ru-RU"/>
         </w:rPr>
         <w:instrText xml:space="preserve"> "</w:instrText>
       </w:r>
       <w:r>
+        <w:rPr>
+          <w:rStyle w:val="a4"/>
+          <w:rFonts w:ascii="Times New Roman" w:hAnsi="Times New Roman" w:cs="Times New Roman"/>
+          <w:sz w:val="28"/>
+          <w:szCs w:val="28"/>
+        </w:rPr>
         <w:instrText>https</w:instrText>
       </w:r>
       <w:r>
         <w:rPr>
+          <w:rStyle w:val="a4"/>
+          <w:rFonts w:ascii="Times New Roman" w:hAnsi="Times New Roman" w:cs="Times New Roman"/>
+          <w:sz w:val="28"/>
+          <w:szCs w:val="28"/>
           <w:lang w:val="ru-RU"/>
         </w:rPr>
         <w:instrText>://</w:instrText>
       </w:r>
       <w:r>
+        <w:rPr>
+          <w:rStyle w:val="a4"/>
+          <w:rFonts w:ascii="Times New Roman" w:hAnsi="Times New Roman" w:cs="Times New Roman"/>
+          <w:sz w:val="28"/>
+          <w:szCs w:val="28"/>
+        </w:rPr>
         <w:instrText>ss</w:instrText>
       </w:r>
       <w:r>
         <w:rPr>
+          <w:rStyle w:val="a4"/>
+          <w:rFonts w:ascii="Times New Roman" w:hAnsi="Times New Roman" w:cs="Times New Roman"/>
+          <w:sz w:val="28"/>
+          <w:szCs w:val="28"/>
           <w:lang w:val="ru-RU"/>
         </w:rPr>
         <w:instrText>64.</w:instrText>
       </w:r>
       <w:r>
+        <w:rPr>
+          <w:rStyle w:val="a4"/>
+          <w:rFonts w:ascii="Times New Roman" w:hAnsi="Times New Roman" w:cs="Times New Roman"/>
+          <w:sz w:val="28"/>
+          <w:szCs w:val="28"/>
+        </w:rPr>
         <w:instrText>com</w:instrText>
       </w:r>
       <w:r>
         <w:rPr>
+          <w:rStyle w:val="a4"/>
+          <w:rFonts w:ascii="Times New Roman" w:hAnsi="Times New Roman" w:cs="Times New Roman"/>
+          <w:sz w:val="28"/>
+          <w:szCs w:val="28"/>
           <w:lang w:val="ru-RU"/>
         </w:rPr>
         <w:instrText>/</w:instrText>
       </w:r>
       <w:r>
+        <w:rPr>
+          <w:rStyle w:val="a4"/>
+          <w:rFonts w:ascii="Times New Roman" w:hAnsi="Times New Roman" w:cs="Times New Roman"/>
+          <w:sz w:val="28"/>
+          <w:szCs w:val="28"/>
+        </w:rPr>
         <w:instrText>bash</w:instrText>
       </w:r>
       <w:r>
         <w:rPr>
+          <w:rStyle w:val="a4"/>
+          <w:rFonts w:ascii="Times New Roman" w:hAnsi="Times New Roman" w:cs="Times New Roman"/>
+          <w:sz w:val="28"/>
+          <w:szCs w:val="28"/>
           <w:lang w:val="ru-RU"/>
         </w:rPr>
         <w:instrText>/</w:instrText>
       </w:r>
       <w:r>
+        <w:rPr>
+          <w:rStyle w:val="a4"/>
+          <w:rFonts w:ascii="Times New Roman" w:hAnsi="Times New Roman" w:cs="Times New Roman"/>
+          <w:sz w:val="28"/>
+          <w:szCs w:val="28"/>
+        </w:rPr>
         <w:instrText>syntax</w:instrText>
       </w:r>
       <w:r>
         <w:rPr>
+          <w:rStyle w:val="a4"/>
+          <w:rFonts w:ascii="Times New Roman" w:hAnsi="Times New Roman" w:cs="Times New Roman"/>
+          <w:sz w:val="28"/>
+          <w:szCs w:val="28"/>
           <w:lang w:val="ru-RU"/>
         </w:rPr>
         <w:instrText>-</w:instrText>
       </w:r>
       <w:r>
+        <w:rPr>
+          <w:rStyle w:val="a4"/>
+          <w:rFonts w:ascii="Times New Roman" w:hAnsi="Times New Roman" w:cs="Times New Roman"/>
+          <w:sz w:val="28"/>
+          <w:szCs w:val="28"/>
+        </w:rPr>
         <w:instrText>keyboard</w:instrText>
       </w:r>
       <w:r>
         <w:rPr>
+          <w:rStyle w:val="a4"/>
+          <w:rFonts w:ascii="Times New Roman" w:hAnsi="Times New Roman" w:cs="Times New Roman"/>
+          <w:sz w:val="28"/>
+          <w:szCs w:val="28"/>
           <w:lang w:val="ru-RU"/>
         </w:rPr>
         <w:instrText>.</w:instrText>
       </w:r>
       <w:r>
+        <w:rPr>
+          <w:rStyle w:val="a4"/>
+          <w:rFonts w:ascii="Times New Roman" w:hAnsi="Times New Roman" w:cs="Times New Roman"/>
+          <w:sz w:val="28"/>
+          <w:szCs w:val="28"/>
+        </w:rPr>
         <w:instrText>html</w:instrText>
       </w:r>
       <w:r>
         <w:rPr>
-          <w:lang w:val="ru-RU"/>
-        </w:rPr>
-        <w:instrText>"</w:instrText>
-      </w:r>
-      <w:r>
+          <w:rStyle w:val="a4"/>
+          <w:rFonts w:ascii="Times New Roman" w:hAnsi="Times New Roman" w:cs="Times New Roman"/>
+          <w:sz w:val="28"/>
+          <w:szCs w:val="28"/>
+          <w:lang w:val="ru-RU"/>
+        </w:rPr>
+        <w:instrText xml:space="preserve">" </w:instrText>
+      </w:r>
+      <w:r>
+        <w:rPr>
+          <w:rStyle w:val="a4"/>
+          <w:rFonts w:ascii="Times New Roman" w:hAnsi="Times New Roman" w:cs="Times New Roman"/>
+          <w:sz w:val="28"/>
+          <w:szCs w:val="28"/>
+        </w:rPr>
         <w:fldChar w:fldCharType="separate"/>
       </w:r>
-      <w:r>
-        <w:rPr>
-          <w:rStyle w:val="Hyperlink"/>
+      <w:proofErr w:type="spellStart"/>
+      <w:r>
+        <w:rPr>
+          <w:rStyle w:val="a4"/>
           <w:rFonts w:ascii="Times New Roman" w:hAnsi="Times New Roman" w:cs="Times New Roman"/>
           <w:sz w:val="28"/>
           <w:szCs w:val="28"/>
         </w:rPr>
         <w:t>ss</w:t>
       </w:r>
-      <w:r>
-        <w:rPr>
-          <w:rStyle w:val="Hyperlink"/>
+      <w:proofErr w:type="spellEnd"/>
+      <w:r>
+        <w:rPr>
+          <w:rStyle w:val="a4"/>
           <w:rFonts w:ascii="Times New Roman" w:hAnsi="Times New Roman" w:cs="Times New Roman"/>
           <w:sz w:val="28"/>
           <w:szCs w:val="28"/>
@@ -453,7 +661,7 @@
       </w:r>
       <w:r>
         <w:rPr>
-          <w:rStyle w:val="Hyperlink"/>
+          <w:rStyle w:val="a4"/>
           <w:rFonts w:ascii="Times New Roman" w:hAnsi="Times New Roman" w:cs="Times New Roman"/>
           <w:sz w:val="28"/>
           <w:szCs w:val="28"/>
@@ -509,68 +717,18 @@
         </w:rPr>
         <w:t xml:space="preserve">и информации в целом можно использовать ресурс </w:t>
       </w:r>
-      <w:r>
-        <w:fldChar w:fldCharType="begin"/>
-      </w:r>
-      <w:r>
-        <w:instrText>HYPERLINK</w:instrText>
-      </w:r>
-      <w:r>
-        <w:rPr>
-          <w:lang w:val="ru-RU"/>
-        </w:rPr>
-        <w:instrText xml:space="preserve"> "</w:instrText>
-      </w:r>
-      <w:r>
-        <w:instrText>https</w:instrText>
-      </w:r>
-      <w:r>
-        <w:rPr>
-          <w:lang w:val="ru-RU"/>
-        </w:rPr>
-        <w:instrText>://</w:instrText>
-      </w:r>
-      <w:r>
-        <w:instrText>ss</w:instrText>
-      </w:r>
-      <w:r>
-        <w:rPr>
-          <w:lang w:val="ru-RU"/>
-        </w:rPr>
-        <w:instrText>64.</w:instrText>
-      </w:r>
-      <w:r>
-        <w:instrText>com</w:instrText>
-      </w:r>
-      <w:r>
-        <w:rPr>
-          <w:lang w:val="ru-RU"/>
-        </w:rPr>
-        <w:instrText>/"</w:instrText>
-      </w:r>
-      <w:r>
-        <w:fldChar w:fldCharType="separate"/>
-      </w:r>
-      <w:r>
-        <w:rPr>
-          <w:rStyle w:val="Hyperlink"/>
-          <w:rFonts w:ascii="Times New Roman" w:hAnsi="Times New Roman" w:cs="Times New Roman"/>
-          <w:sz w:val="28"/>
-          <w:szCs w:val="28"/>
-          <w:lang w:val="ru-RU"/>
-        </w:rPr>
-        <w:t>ss64.com</w:t>
-      </w:r>
-      <w:r>
-        <w:rPr>
-          <w:rStyle w:val="Hyperlink"/>
-          <w:rFonts w:ascii="Times New Roman" w:hAnsi="Times New Roman" w:cs="Times New Roman"/>
-          <w:sz w:val="28"/>
-          <w:szCs w:val="28"/>
-          <w:lang w:val="ru-RU"/>
-        </w:rPr>
-        <w:fldChar w:fldCharType="end"/>
-      </w:r>
+      <w:hyperlink r:id="rId6" w:history="1">
+        <w:r>
+          <w:rPr>
+            <w:rStyle w:val="a4"/>
+            <w:rFonts w:ascii="Times New Roman" w:hAnsi="Times New Roman" w:cs="Times New Roman"/>
+            <w:sz w:val="28"/>
+            <w:szCs w:val="28"/>
+            <w:lang w:val="ru-RU"/>
+          </w:rPr>
+          <w:t>ss64.com</w:t>
+        </w:r>
+      </w:hyperlink>
     </w:p>
     <w:p>
       <w:pPr>
@@ -686,7 +844,7 @@
     </w:p>
     <w:p>
       <w:pPr>
-        <w:pStyle w:val="ListParagraph"/>
+        <w:pStyle w:val="a3"/>
         <w:numPr>
           <w:ilvl w:val="0"/>
           <w:numId w:val="10"/>
@@ -739,7 +897,7 @@
     </w:p>
     <w:p>
       <w:pPr>
-        <w:pStyle w:val="ListParagraph"/>
+        <w:pStyle w:val="a3"/>
         <w:numPr>
           <w:ilvl w:val="0"/>
           <w:numId w:val="10"/>
@@ -828,7 +986,7 @@
     </w:p>
     <w:p>
       <w:pPr>
-        <w:pStyle w:val="ListParagraph"/>
+        <w:pStyle w:val="a3"/>
         <w:numPr>
           <w:ilvl w:val="0"/>
           <w:numId w:val="10"/>
@@ -911,7 +1069,7 @@
     </w:p>
     <w:p>
       <w:pPr>
-        <w:pStyle w:val="ListParagraph"/>
+        <w:pStyle w:val="a3"/>
         <w:numPr>
           <w:ilvl w:val="0"/>
           <w:numId w:val="10"/>
@@ -992,7 +1150,7 @@
     </w:p>
     <w:p>
       <w:pPr>
-        <w:pStyle w:val="ListParagraph"/>
+        <w:pStyle w:val="a3"/>
         <w:numPr>
           <w:ilvl w:val="0"/>
           <w:numId w:val="11"/>
@@ -1076,7 +1234,7 @@
     </w:p>
     <w:p>
       <w:pPr>
-        <w:pStyle w:val="ListParagraph"/>
+        <w:pStyle w:val="a3"/>
         <w:numPr>
           <w:ilvl w:val="0"/>
           <w:numId w:val="11"/>
@@ -1195,7 +1353,7 @@
     </w:p>
     <w:p>
       <w:pPr>
-        <w:pStyle w:val="ListParagraph"/>
+        <w:pStyle w:val="a3"/>
         <w:numPr>
           <w:ilvl w:val="0"/>
           <w:numId w:val="11"/>
@@ -1411,7 +1569,7 @@
     </w:p>
     <w:p>
       <w:pPr>
-        <w:pStyle w:val="ListParagraph"/>
+        <w:pStyle w:val="a3"/>
         <w:numPr>
           <w:ilvl w:val="0"/>
           <w:numId w:val="11"/>
@@ -1475,7 +1633,7 @@
     </w:p>
     <w:p>
       <w:pPr>
-        <w:pStyle w:val="ListParagraph"/>
+        <w:pStyle w:val="a3"/>
         <w:numPr>
           <w:ilvl w:val="0"/>
           <w:numId w:val="11"/>
@@ -1607,7 +1765,7 @@
     </w:p>
     <w:p>
       <w:pPr>
-        <w:pStyle w:val="ListParagraph"/>
+        <w:pStyle w:val="a3"/>
         <w:numPr>
           <w:ilvl w:val="0"/>
           <w:numId w:val="11"/>
@@ -1791,7 +1949,7 @@
     </w:p>
     <w:p>
       <w:pPr>
-        <w:pStyle w:val="ListParagraph"/>
+        <w:pStyle w:val="a3"/>
         <w:numPr>
           <w:ilvl w:val="0"/>
           <w:numId w:val="11"/>
@@ -1951,7 +2109,7 @@
     </w:p>
     <w:p>
       <w:pPr>
-        <w:pStyle w:val="ListParagraph"/>
+        <w:pStyle w:val="a3"/>
         <w:numPr>
           <w:ilvl w:val="0"/>
           <w:numId w:val="11"/>
@@ -2038,19 +2196,30 @@
         </w:rPr>
         <w:t xml:space="preserve">3 </w:t>
       </w:r>
-      <w:r>
-        <w:rPr>
-          <w:rFonts w:ascii="Times New Roman" w:hAnsi="Times New Roman" w:cs="Times New Roman"/>
-          <w:sz w:val="28"/>
-          <w:szCs w:val="28"/>
-          <w:lang w:val="ru-RU"/>
-        </w:rPr>
-        <w:t>информацию вводимую с консоли;</w:t>
+      <w:proofErr w:type="gramStart"/>
+      <w:r>
+        <w:rPr>
+          <w:rFonts w:ascii="Times New Roman" w:hAnsi="Times New Roman" w:cs="Times New Roman"/>
+          <w:sz w:val="28"/>
+          <w:szCs w:val="28"/>
+          <w:lang w:val="ru-RU"/>
+        </w:rPr>
+        <w:t>информацию</w:t>
+      </w:r>
+      <w:proofErr w:type="gramEnd"/>
+      <w:r>
+        <w:rPr>
+          <w:rFonts w:ascii="Times New Roman" w:hAnsi="Times New Roman" w:cs="Times New Roman"/>
+          <w:sz w:val="28"/>
+          <w:szCs w:val="28"/>
+          <w:lang w:val="ru-RU"/>
+        </w:rPr>
+        <w:t xml:space="preserve"> вводимую с консоли;</w:t>
       </w:r>
     </w:p>
     <w:p>
       <w:pPr>
-        <w:pStyle w:val="ListParagraph"/>
+        <w:pStyle w:val="a3"/>
         <w:numPr>
           <w:ilvl w:val="0"/>
           <w:numId w:val="11"/>
@@ -2171,7 +2340,7 @@
     </w:p>
     <w:p>
       <w:pPr>
-        <w:pStyle w:val="ListParagraph"/>
+        <w:pStyle w:val="a3"/>
         <w:numPr>
           <w:ilvl w:val="0"/>
           <w:numId w:val="11"/>
@@ -2247,7 +2416,7 @@
     </w:p>
     <w:p>
       <w:pPr>
-        <w:pStyle w:val="ListParagraph"/>
+        <w:pStyle w:val="a3"/>
         <w:numPr>
           <w:ilvl w:val="0"/>
           <w:numId w:val="11"/>
@@ -2341,7 +2510,7 @@
     </w:p>
     <w:p>
       <w:pPr>
-        <w:pStyle w:val="ListParagraph"/>
+        <w:pStyle w:val="a3"/>
         <w:numPr>
           <w:ilvl w:val="0"/>
           <w:numId w:val="11"/>
@@ -2386,7 +2555,7 @@
     </w:p>
     <w:p>
       <w:pPr>
-        <w:pStyle w:val="ListParagraph"/>
+        <w:pStyle w:val="a3"/>
         <w:numPr>
           <w:ilvl w:val="0"/>
           <w:numId w:val="11"/>
@@ -2504,7 +2673,7 @@
     </w:p>
     <w:p>
       <w:pPr>
-        <w:pStyle w:val="ListParagraph"/>
+        <w:pStyle w:val="a3"/>
         <w:numPr>
           <w:ilvl w:val="0"/>
           <w:numId w:val="11"/>
@@ -2628,7 +2797,7 @@
     </w:p>
     <w:p>
       <w:pPr>
-        <w:pStyle w:val="ListParagraph"/>
+        <w:pStyle w:val="a3"/>
         <w:numPr>
           <w:ilvl w:val="0"/>
           <w:numId w:val="11"/>
@@ -2766,7 +2935,17 @@
           <w:szCs w:val="28"/>
           <w:lang w:val="ru-RU"/>
         </w:rPr>
-        <w:t xml:space="preserve"> пользователя».</w:t>
+        <w:t xml:space="preserve"> пользователя</w:t>
+      </w:r>
+      <w:proofErr w:type="gramStart"/>
+      <w:r>
+        <w:rPr>
+          <w:rFonts w:ascii="Times New Roman" w:hAnsi="Times New Roman" w:cs="Times New Roman"/>
+          <w:sz w:val="28"/>
+          <w:szCs w:val="28"/>
+          <w:lang w:val="ru-RU"/>
+        </w:rPr>
+        <w:t>».</w:t>
       </w:r>
       <w:r>
         <w:rPr>
@@ -2776,6 +2955,7 @@
         </w:rPr>
         <w:t>Ren</w:t>
       </w:r>
+      <w:proofErr w:type="gramEnd"/>
       <w:r>
         <w:rPr>
           <w:rFonts w:ascii="Times New Roman" w:hAnsi="Times New Roman" w:cs="Times New Roman"/>
@@ -2788,7 +2968,7 @@
     </w:p>
     <w:p>
       <w:pPr>
-        <w:pStyle w:val="ListParagraph"/>
+        <w:pStyle w:val="a3"/>
         <w:numPr>
           <w:ilvl w:val="0"/>
           <w:numId w:val="11"/>
@@ -2920,7 +3100,7 @@
     </w:p>
     <w:p>
       <w:pPr>
-        <w:pStyle w:val="ListParagraph"/>
+        <w:pStyle w:val="a3"/>
         <w:numPr>
           <w:ilvl w:val="0"/>
           <w:numId w:val="11"/>
@@ -3044,7 +3224,7 @@
     </w:p>
     <w:p>
       <w:pPr>
-        <w:pStyle w:val="ListParagraph"/>
+        <w:pStyle w:val="a3"/>
         <w:numPr>
           <w:ilvl w:val="0"/>
           <w:numId w:val="11"/>
@@ -3133,7 +3313,7 @@
     </w:p>
     <w:p>
       <w:pPr>
-        <w:pStyle w:val="ListParagraph"/>
+        <w:pStyle w:val="a3"/>
         <w:numPr>
           <w:ilvl w:val="0"/>
           <w:numId w:val="11"/>
@@ -3222,7 +3402,7 @@
     </w:p>
     <w:p>
       <w:pPr>
-        <w:pStyle w:val="ListParagraph"/>
+        <w:pStyle w:val="a3"/>
         <w:numPr>
           <w:ilvl w:val="0"/>
           <w:numId w:val="11"/>
@@ -3311,7 +3491,7 @@
     </w:p>
     <w:p>
       <w:pPr>
-        <w:pStyle w:val="ListParagraph"/>
+        <w:pStyle w:val="a3"/>
         <w:numPr>
           <w:ilvl w:val="0"/>
           <w:numId w:val="11"/>
@@ -3402,7 +3582,7 @@
     </w:p>
     <w:p>
       <w:pPr>
-        <w:pStyle w:val="ListParagraph"/>
+        <w:pStyle w:val="a3"/>
         <w:numPr>
           <w:ilvl w:val="0"/>
           <w:numId w:val="11"/>
@@ -3465,6 +3645,7 @@
         </w:rPr>
         <w:t xml:space="preserve">постранично вывести все каталоги и файлы, включая вложенные подкаталоги и файлы каталога </w:t>
       </w:r>
+      <w:proofErr w:type="gramStart"/>
       <w:r>
         <w:rPr>
           <w:rFonts w:ascii="Times New Roman" w:hAnsi="Times New Roman" w:cs="Times New Roman"/>
@@ -3506,7 +3687,17 @@
           <w:szCs w:val="28"/>
           <w:lang w:val="ru-RU"/>
         </w:rPr>
-        <w:t>«ваш пользователь» в отсортированном по алфавиту порядке</w:t>
+        <w:t>«</w:t>
+      </w:r>
+      <w:proofErr w:type="gramEnd"/>
+      <w:r>
+        <w:rPr>
+          <w:rFonts w:ascii="Times New Roman" w:hAnsi="Times New Roman" w:cs="Times New Roman"/>
+          <w:sz w:val="28"/>
+          <w:szCs w:val="28"/>
+          <w:lang w:val="ru-RU"/>
+        </w:rPr>
+        <w:t>ваш пользователь» в отсортированном по алфавиту порядке</w:t>
       </w:r>
       <w:r>
         <w:rPr>
@@ -3564,7 +3755,7 @@
     </w:p>
     <w:p>
       <w:pPr>
-        <w:pStyle w:val="ListParagraph"/>
+        <w:pStyle w:val="a3"/>
         <w:numPr>
           <w:ilvl w:val="0"/>
           <w:numId w:val="11"/>
@@ -3672,7 +3863,7 @@
     </w:p>
     <w:p>
       <w:pPr>
-        <w:pStyle w:val="ListParagraph"/>
+        <w:pStyle w:val="a3"/>
         <w:numPr>
           <w:ilvl w:val="0"/>
           <w:numId w:val="11"/>
@@ -3722,7 +3913,18 @@
           <w:szCs w:val="28"/>
           <w:lang w:val="ru-RU"/>
         </w:rPr>
-        <w:t xml:space="preserve">иерархию каталогов </w:t>
+        <w:t>и</w:t>
+      </w:r>
+      <w:bookmarkStart w:id="0" w:name="_GoBack"/>
+      <w:bookmarkEnd w:id="0"/>
+      <w:r>
+        <w:rPr>
+          <w:rFonts w:ascii="Times New Roman" w:hAnsi="Times New Roman" w:cs="Times New Roman"/>
+          <w:sz w:val="28"/>
+          <w:szCs w:val="28"/>
+          <w:lang w:val="ru-RU"/>
+        </w:rPr>
+        <w:t xml:space="preserve">ерархию каталогов </w:t>
       </w:r>
       <w:r>
         <w:rPr>
@@ -3825,7 +4027,7 @@
     </w:p>
     <w:p>
       <w:pPr>
-        <w:pStyle w:val="ListParagraph"/>
+        <w:pStyle w:val="a3"/>
         <w:numPr>
           <w:ilvl w:val="0"/>
           <w:numId w:val="11"/>
@@ -3911,7 +4113,7 @@
     </w:p>
     <w:p>
       <w:pPr>
-        <w:pStyle w:val="ListParagraph"/>
+        <w:pStyle w:val="a3"/>
         <w:numPr>
           <w:ilvl w:val="0"/>
           <w:numId w:val="11"/>
@@ -3994,7 +4196,7 @@
     </w:p>
     <w:p>
       <w:pPr>
-        <w:pStyle w:val="ListParagraph"/>
+        <w:pStyle w:val="a3"/>
         <w:numPr>
           <w:ilvl w:val="0"/>
           <w:numId w:val="10"/>
@@ -4025,7 +4227,17 @@
           <w:szCs w:val="28"/>
           <w:lang w:val="ru-RU"/>
         </w:rPr>
-        <w:t>&gt;,</w:t>
+        <w:t>&gt;</w:t>
+      </w:r>
+      <w:proofErr w:type="gramStart"/>
+      <w:r>
+        <w:rPr>
+          <w:rFonts w:ascii="Times New Roman" w:hAnsi="Times New Roman" w:cs="Times New Roman"/>
+          <w:sz w:val="28"/>
+          <w:szCs w:val="28"/>
+          <w:lang w:val="ru-RU"/>
+        </w:rPr>
+        <w:t>,</w:t>
       </w:r>
       <w:r>
         <w:rPr>
@@ -4043,7 +4255,17 @@
           <w:szCs w:val="28"/>
           <w:lang w:val="ru-RU"/>
         </w:rPr>
-        <w:t xml:space="preserve">&gt;&gt;), </w:t>
+        <w:t>&gt;</w:t>
+      </w:r>
+      <w:proofErr w:type="gramEnd"/>
+      <w:r>
+        <w:rPr>
+          <w:rFonts w:ascii="Times New Roman" w:hAnsi="Times New Roman" w:cs="Times New Roman"/>
+          <w:sz w:val="28"/>
+          <w:szCs w:val="28"/>
+          <w:lang w:val="ru-RU"/>
+        </w:rPr>
+        <w:t xml:space="preserve">&gt;), </w:t>
       </w:r>
       <w:r>
         <w:rPr>
@@ -4093,7 +4315,7 @@
     </w:p>
     <w:p>
       <w:pPr>
-        <w:pStyle w:val="ListParagraph"/>
+        <w:pStyle w:val="a3"/>
         <w:numPr>
           <w:ilvl w:val="0"/>
           <w:numId w:val="12"/>
@@ -4127,7 +4349,7 @@
     </w:p>
     <w:p>
       <w:pPr>
-        <w:pStyle w:val="ListParagraph"/>
+        <w:pStyle w:val="a3"/>
         <w:numPr>
           <w:ilvl w:val="0"/>
           <w:numId w:val="12"/>
@@ -4154,12 +4376,31 @@
       <w:r>
         <w:rPr>
           <w:rFonts w:ascii="Times New Roman" w:hAnsi="Times New Roman" w:cs="Times New Roman"/>
+          <w:bCs/>
+          <w:sz w:val="28"/>
+          <w:szCs w:val="28"/>
+        </w:rPr>
+        <w:t>type</w:t>
+      </w:r>
+      <w:r>
+        <w:rPr>
+          <w:rFonts w:ascii="Times New Roman" w:hAnsi="Times New Roman" w:cs="Times New Roman"/>
           <w:b/>
           <w:bCs/>
           <w:sz w:val="28"/>
           <w:szCs w:val="28"/>
-        </w:rPr>
-        <w:t>type</w:t>
+          <w:lang w:val="ru-RU"/>
+        </w:rPr>
+        <w:t xml:space="preserve"> </w:t>
+      </w:r>
+      <w:r>
+        <w:rPr>
+          <w:rFonts w:ascii="Times New Roman" w:hAnsi="Times New Roman" w:cs="Times New Roman"/>
+          <w:sz w:val="28"/>
+          <w:szCs w:val="28"/>
+          <w:lang w:val="ru-RU"/>
+        </w:rPr>
+        <w:t>и</w:t>
       </w:r>
       <w:r>
         <w:rPr>
@@ -4179,26 +4420,6 @@
           <w:szCs w:val="28"/>
           <w:lang w:val="ru-RU"/>
         </w:rPr>
-        <w:t>и</w:t>
-      </w:r>
-      <w:r>
-        <w:rPr>
-          <w:rFonts w:ascii="Times New Roman" w:hAnsi="Times New Roman" w:cs="Times New Roman"/>
-          <w:b/>
-          <w:bCs/>
-          <w:sz w:val="28"/>
-          <w:szCs w:val="28"/>
-          <w:lang w:val="ru-RU"/>
-        </w:rPr>
-        <w:t xml:space="preserve"> </w:t>
-      </w:r>
-      <w:r>
-        <w:rPr>
-          <w:rFonts w:ascii="Times New Roman" w:hAnsi="Times New Roman" w:cs="Times New Roman"/>
-          <w:sz w:val="28"/>
-          <w:szCs w:val="28"/>
-          <w:lang w:val="ru-RU"/>
-        </w:rPr>
         <w:t xml:space="preserve">ввод </w:t>
       </w:r>
       <w:r>
@@ -4213,7 +4434,7 @@
     </w:p>
     <w:p>
       <w:pPr>
-        <w:pStyle w:val="ListParagraph"/>
+        <w:pStyle w:val="a3"/>
         <w:numPr>
           <w:ilvl w:val="0"/>
           <w:numId w:val="12"/>
@@ -4240,7 +4461,7 @@
     </w:p>
     <w:p>
       <w:pPr>
-        <w:pStyle w:val="ListParagraph"/>
+        <w:pStyle w:val="a3"/>
         <w:numPr>
           <w:ilvl w:val="0"/>
           <w:numId w:val="12"/>
@@ -4267,7 +4488,7 @@
     </w:p>
     <w:p>
       <w:pPr>
-        <w:pStyle w:val="ListParagraph"/>
+        <w:pStyle w:val="a3"/>
         <w:numPr>
           <w:ilvl w:val="0"/>
           <w:numId w:val="12"/>
@@ -4320,7 +4541,7 @@
     </w:p>
     <w:p>
       <w:pPr>
-        <w:pStyle w:val="ListParagraph"/>
+        <w:pStyle w:val="a3"/>
         <w:numPr>
           <w:ilvl w:val="0"/>
           <w:numId w:val="12"/>
@@ -4404,7 +4625,7 @@
     </w:p>
     <w:p>
       <w:pPr>
-        <w:pStyle w:val="ListParagraph"/>
+        <w:pStyle w:val="a3"/>
         <w:numPr>
           <w:ilvl w:val="0"/>
           <w:numId w:val="10"/>
@@ -4481,95 +4702,199 @@
         <w:t xml:space="preserve"> (</w:t>
       </w:r>
       <w:r>
+        <w:rPr>
+          <w:rStyle w:val="a4"/>
+          <w:rFonts w:ascii="Times New Roman" w:hAnsi="Times New Roman" w:cs="Times New Roman"/>
+          <w:sz w:val="28"/>
+          <w:szCs w:val="28"/>
+        </w:rPr>
         <w:fldChar w:fldCharType="begin"/>
       </w:r>
       <w:r>
+        <w:rPr>
+          <w:rStyle w:val="a4"/>
+          <w:rFonts w:ascii="Times New Roman" w:hAnsi="Times New Roman" w:cs="Times New Roman"/>
+          <w:sz w:val="28"/>
+          <w:szCs w:val="28"/>
+          <w:lang w:val="ru-RU"/>
+        </w:rPr>
+        <w:instrText xml:space="preserve"> </w:instrText>
+      </w:r>
+      <w:r>
+        <w:rPr>
+          <w:rStyle w:val="a4"/>
+          <w:rFonts w:ascii="Times New Roman" w:hAnsi="Times New Roman" w:cs="Times New Roman"/>
+          <w:sz w:val="28"/>
+          <w:szCs w:val="28"/>
+        </w:rPr>
         <w:instrText>HYPERLINK</w:instrText>
       </w:r>
       <w:r>
         <w:rPr>
+          <w:rStyle w:val="a4"/>
+          <w:rFonts w:ascii="Times New Roman" w:hAnsi="Times New Roman" w:cs="Times New Roman"/>
+          <w:sz w:val="28"/>
+          <w:szCs w:val="28"/>
           <w:lang w:val="ru-RU"/>
         </w:rPr>
         <w:instrText xml:space="preserve"> "</w:instrText>
       </w:r>
       <w:r>
+        <w:rPr>
+          <w:rStyle w:val="a4"/>
+          <w:rFonts w:ascii="Times New Roman" w:hAnsi="Times New Roman" w:cs="Times New Roman"/>
+          <w:sz w:val="28"/>
+          <w:szCs w:val="28"/>
+        </w:rPr>
         <w:instrText>https</w:instrText>
       </w:r>
       <w:r>
         <w:rPr>
+          <w:rStyle w:val="a4"/>
+          <w:rFonts w:ascii="Times New Roman" w:hAnsi="Times New Roman" w:cs="Times New Roman"/>
+          <w:sz w:val="28"/>
+          <w:szCs w:val="28"/>
           <w:lang w:val="ru-RU"/>
         </w:rPr>
         <w:instrText>://</w:instrText>
       </w:r>
       <w:r>
+        <w:rPr>
+          <w:rStyle w:val="a4"/>
+          <w:rFonts w:ascii="Times New Roman" w:hAnsi="Times New Roman" w:cs="Times New Roman"/>
+          <w:sz w:val="28"/>
+          <w:szCs w:val="28"/>
+        </w:rPr>
         <w:instrText>ss</w:instrText>
       </w:r>
       <w:r>
         <w:rPr>
+          <w:rStyle w:val="a4"/>
+          <w:rFonts w:ascii="Times New Roman" w:hAnsi="Times New Roman" w:cs="Times New Roman"/>
+          <w:sz w:val="28"/>
+          <w:szCs w:val="28"/>
           <w:lang w:val="ru-RU"/>
         </w:rPr>
         <w:instrText>64.</w:instrText>
       </w:r>
       <w:r>
+        <w:rPr>
+          <w:rStyle w:val="a4"/>
+          <w:rFonts w:ascii="Times New Roman" w:hAnsi="Times New Roman" w:cs="Times New Roman"/>
+          <w:sz w:val="28"/>
+          <w:szCs w:val="28"/>
+        </w:rPr>
         <w:instrText>com</w:instrText>
       </w:r>
       <w:r>
         <w:rPr>
+          <w:rStyle w:val="a4"/>
+          <w:rFonts w:ascii="Times New Roman" w:hAnsi="Times New Roman" w:cs="Times New Roman"/>
+          <w:sz w:val="28"/>
+          <w:szCs w:val="28"/>
           <w:lang w:val="ru-RU"/>
         </w:rPr>
         <w:instrText>/</w:instrText>
       </w:r>
       <w:r>
+        <w:rPr>
+          <w:rStyle w:val="a4"/>
+          <w:rFonts w:ascii="Times New Roman" w:hAnsi="Times New Roman" w:cs="Times New Roman"/>
+          <w:sz w:val="28"/>
+          <w:szCs w:val="28"/>
+        </w:rPr>
         <w:instrText>nt</w:instrText>
       </w:r>
       <w:r>
         <w:rPr>
+          <w:rStyle w:val="a4"/>
+          <w:rFonts w:ascii="Times New Roman" w:hAnsi="Times New Roman" w:cs="Times New Roman"/>
+          <w:sz w:val="28"/>
+          <w:szCs w:val="28"/>
           <w:lang w:val="ru-RU"/>
         </w:rPr>
         <w:instrText>/</w:instrText>
       </w:r>
       <w:r>
+        <w:rPr>
+          <w:rStyle w:val="a4"/>
+          <w:rFonts w:ascii="Times New Roman" w:hAnsi="Times New Roman" w:cs="Times New Roman"/>
+          <w:sz w:val="28"/>
+          <w:szCs w:val="28"/>
+        </w:rPr>
         <w:instrText>syntax</w:instrText>
       </w:r>
       <w:r>
         <w:rPr>
+          <w:rStyle w:val="a4"/>
+          <w:rFonts w:ascii="Times New Roman" w:hAnsi="Times New Roman" w:cs="Times New Roman"/>
+          <w:sz w:val="28"/>
+          <w:szCs w:val="28"/>
           <w:lang w:val="ru-RU"/>
         </w:rPr>
         <w:instrText>-</w:instrText>
       </w:r>
       <w:r>
+        <w:rPr>
+          <w:rStyle w:val="a4"/>
+          <w:rFonts w:ascii="Times New Roman" w:hAnsi="Times New Roman" w:cs="Times New Roman"/>
+          <w:sz w:val="28"/>
+          <w:szCs w:val="28"/>
+        </w:rPr>
         <w:instrText>variables</w:instrText>
       </w:r>
       <w:r>
         <w:rPr>
+          <w:rStyle w:val="a4"/>
+          <w:rFonts w:ascii="Times New Roman" w:hAnsi="Times New Roman" w:cs="Times New Roman"/>
+          <w:sz w:val="28"/>
+          <w:szCs w:val="28"/>
           <w:lang w:val="ru-RU"/>
         </w:rPr>
         <w:instrText>.</w:instrText>
       </w:r>
       <w:r>
+        <w:rPr>
+          <w:rStyle w:val="a4"/>
+          <w:rFonts w:ascii="Times New Roman" w:hAnsi="Times New Roman" w:cs="Times New Roman"/>
+          <w:sz w:val="28"/>
+          <w:szCs w:val="28"/>
+        </w:rPr>
         <w:instrText>html</w:instrText>
       </w:r>
       <w:r>
         <w:rPr>
-          <w:lang w:val="ru-RU"/>
-        </w:rPr>
-        <w:instrText>"</w:instrText>
-      </w:r>
-      <w:r>
+          <w:rStyle w:val="a4"/>
+          <w:rFonts w:ascii="Times New Roman" w:hAnsi="Times New Roman" w:cs="Times New Roman"/>
+          <w:sz w:val="28"/>
+          <w:szCs w:val="28"/>
+          <w:lang w:val="ru-RU"/>
+        </w:rPr>
+        <w:instrText xml:space="preserve">" </w:instrText>
+      </w:r>
+      <w:r>
+        <w:rPr>
+          <w:rStyle w:val="a4"/>
+          <w:rFonts w:ascii="Times New Roman" w:hAnsi="Times New Roman" w:cs="Times New Roman"/>
+          <w:sz w:val="28"/>
+          <w:szCs w:val="28"/>
+        </w:rPr>
         <w:fldChar w:fldCharType="separate"/>
       </w:r>
-      <w:r>
-        <w:rPr>
-          <w:rStyle w:val="Hyperlink"/>
+      <w:proofErr w:type="spellStart"/>
+      <w:r>
+        <w:rPr>
+          <w:rStyle w:val="a4"/>
           <w:rFonts w:ascii="Times New Roman" w:hAnsi="Times New Roman" w:cs="Times New Roman"/>
           <w:sz w:val="28"/>
           <w:szCs w:val="28"/>
         </w:rPr>
         <w:t>ss</w:t>
       </w:r>
-      <w:r>
-        <w:rPr>
-          <w:rStyle w:val="Hyperlink"/>
+      <w:proofErr w:type="spellEnd"/>
+      <w:r>
+        <w:rPr>
+          <w:rStyle w:val="a4"/>
           <w:rFonts w:ascii="Times New Roman" w:hAnsi="Times New Roman" w:cs="Times New Roman"/>
           <w:sz w:val="28"/>
           <w:szCs w:val="28"/>
@@ -4579,7 +4904,7 @@
       </w:r>
       <w:r>
         <w:rPr>
-          <w:rStyle w:val="Hyperlink"/>
+          <w:rStyle w:val="a4"/>
           <w:rFonts w:ascii="Times New Roman" w:hAnsi="Times New Roman" w:cs="Times New Roman"/>
           <w:sz w:val="28"/>
           <w:szCs w:val="28"/>
@@ -4639,7 +4964,7 @@
     </w:p>
     <w:p>
       <w:pPr>
-        <w:pStyle w:val="ListParagraph"/>
+        <w:pStyle w:val="a3"/>
         <w:numPr>
           <w:ilvl w:val="0"/>
           <w:numId w:val="10"/>
@@ -4735,95 +5060,199 @@
         <w:t xml:space="preserve"> расширения параметров (</w:t>
       </w:r>
       <w:r>
+        <w:rPr>
+          <w:rStyle w:val="a4"/>
+          <w:rFonts w:ascii="Times New Roman" w:hAnsi="Times New Roman" w:cs="Times New Roman"/>
+          <w:sz w:val="28"/>
+          <w:szCs w:val="28"/>
+        </w:rPr>
         <w:fldChar w:fldCharType="begin"/>
       </w:r>
       <w:r>
+        <w:rPr>
+          <w:rStyle w:val="a4"/>
+          <w:rFonts w:ascii="Times New Roman" w:hAnsi="Times New Roman" w:cs="Times New Roman"/>
+          <w:sz w:val="28"/>
+          <w:szCs w:val="28"/>
+          <w:lang w:val="ru-RU"/>
+        </w:rPr>
+        <w:instrText xml:space="preserve"> </w:instrText>
+      </w:r>
+      <w:r>
+        <w:rPr>
+          <w:rStyle w:val="a4"/>
+          <w:rFonts w:ascii="Times New Roman" w:hAnsi="Times New Roman" w:cs="Times New Roman"/>
+          <w:sz w:val="28"/>
+          <w:szCs w:val="28"/>
+        </w:rPr>
         <w:instrText>HYPERLINK</w:instrText>
       </w:r>
       <w:r>
         <w:rPr>
+          <w:rStyle w:val="a4"/>
+          <w:rFonts w:ascii="Times New Roman" w:hAnsi="Times New Roman" w:cs="Times New Roman"/>
+          <w:sz w:val="28"/>
+          <w:szCs w:val="28"/>
           <w:lang w:val="ru-RU"/>
         </w:rPr>
         <w:instrText xml:space="preserve"> "</w:instrText>
       </w:r>
       <w:r>
+        <w:rPr>
+          <w:rStyle w:val="a4"/>
+          <w:rFonts w:ascii="Times New Roman" w:hAnsi="Times New Roman" w:cs="Times New Roman"/>
+          <w:sz w:val="28"/>
+          <w:szCs w:val="28"/>
+        </w:rPr>
         <w:instrText>https</w:instrText>
       </w:r>
       <w:r>
         <w:rPr>
+          <w:rStyle w:val="a4"/>
+          <w:rFonts w:ascii="Times New Roman" w:hAnsi="Times New Roman" w:cs="Times New Roman"/>
+          <w:sz w:val="28"/>
+          <w:szCs w:val="28"/>
           <w:lang w:val="ru-RU"/>
         </w:rPr>
         <w:instrText>://</w:instrText>
       </w:r>
       <w:r>
+        <w:rPr>
+          <w:rStyle w:val="a4"/>
+          <w:rFonts w:ascii="Times New Roman" w:hAnsi="Times New Roman" w:cs="Times New Roman"/>
+          <w:sz w:val="28"/>
+          <w:szCs w:val="28"/>
+        </w:rPr>
         <w:instrText>ss</w:instrText>
       </w:r>
       <w:r>
         <w:rPr>
+          <w:rStyle w:val="a4"/>
+          <w:rFonts w:ascii="Times New Roman" w:hAnsi="Times New Roman" w:cs="Times New Roman"/>
+          <w:sz w:val="28"/>
+          <w:szCs w:val="28"/>
           <w:lang w:val="ru-RU"/>
         </w:rPr>
         <w:instrText>64.</w:instrText>
       </w:r>
       <w:r>
+        <w:rPr>
+          <w:rStyle w:val="a4"/>
+          <w:rFonts w:ascii="Times New Roman" w:hAnsi="Times New Roman" w:cs="Times New Roman"/>
+          <w:sz w:val="28"/>
+          <w:szCs w:val="28"/>
+        </w:rPr>
         <w:instrText>com</w:instrText>
       </w:r>
       <w:r>
         <w:rPr>
+          <w:rStyle w:val="a4"/>
+          <w:rFonts w:ascii="Times New Roman" w:hAnsi="Times New Roman" w:cs="Times New Roman"/>
+          <w:sz w:val="28"/>
+          <w:szCs w:val="28"/>
           <w:lang w:val="ru-RU"/>
         </w:rPr>
         <w:instrText>/</w:instrText>
       </w:r>
       <w:r>
+        <w:rPr>
+          <w:rStyle w:val="a4"/>
+          <w:rFonts w:ascii="Times New Roman" w:hAnsi="Times New Roman" w:cs="Times New Roman"/>
+          <w:sz w:val="28"/>
+          <w:szCs w:val="28"/>
+        </w:rPr>
         <w:instrText>nt</w:instrText>
       </w:r>
       <w:r>
         <w:rPr>
+          <w:rStyle w:val="a4"/>
+          <w:rFonts w:ascii="Times New Roman" w:hAnsi="Times New Roman" w:cs="Times New Roman"/>
+          <w:sz w:val="28"/>
+          <w:szCs w:val="28"/>
           <w:lang w:val="ru-RU"/>
         </w:rPr>
         <w:instrText>/</w:instrText>
       </w:r>
       <w:r>
+        <w:rPr>
+          <w:rStyle w:val="a4"/>
+          <w:rFonts w:ascii="Times New Roman" w:hAnsi="Times New Roman" w:cs="Times New Roman"/>
+          <w:sz w:val="28"/>
+          <w:szCs w:val="28"/>
+        </w:rPr>
         <w:instrText>syntax</w:instrText>
       </w:r>
       <w:r>
         <w:rPr>
+          <w:rStyle w:val="a4"/>
+          <w:rFonts w:ascii="Times New Roman" w:hAnsi="Times New Roman" w:cs="Times New Roman"/>
+          <w:sz w:val="28"/>
+          <w:szCs w:val="28"/>
           <w:lang w:val="ru-RU"/>
         </w:rPr>
         <w:instrText>-</w:instrText>
       </w:r>
       <w:r>
+        <w:rPr>
+          <w:rStyle w:val="a4"/>
+          <w:rFonts w:ascii="Times New Roman" w:hAnsi="Times New Roman" w:cs="Times New Roman"/>
+          <w:sz w:val="28"/>
+          <w:szCs w:val="28"/>
+        </w:rPr>
         <w:instrText>args</w:instrText>
       </w:r>
       <w:r>
         <w:rPr>
+          <w:rStyle w:val="a4"/>
+          <w:rFonts w:ascii="Times New Roman" w:hAnsi="Times New Roman" w:cs="Times New Roman"/>
+          <w:sz w:val="28"/>
+          <w:szCs w:val="28"/>
           <w:lang w:val="ru-RU"/>
         </w:rPr>
         <w:instrText>.</w:instrText>
       </w:r>
       <w:r>
+        <w:rPr>
+          <w:rStyle w:val="a4"/>
+          <w:rFonts w:ascii="Times New Roman" w:hAnsi="Times New Roman" w:cs="Times New Roman"/>
+          <w:sz w:val="28"/>
+          <w:szCs w:val="28"/>
+        </w:rPr>
         <w:instrText>html</w:instrText>
       </w:r>
       <w:r>
         <w:rPr>
-          <w:lang w:val="ru-RU"/>
-        </w:rPr>
-        <w:instrText>"</w:instrText>
-      </w:r>
-      <w:r>
+          <w:rStyle w:val="a4"/>
+          <w:rFonts w:ascii="Times New Roman" w:hAnsi="Times New Roman" w:cs="Times New Roman"/>
+          <w:sz w:val="28"/>
+          <w:szCs w:val="28"/>
+          <w:lang w:val="ru-RU"/>
+        </w:rPr>
+        <w:instrText xml:space="preserve">" </w:instrText>
+      </w:r>
+      <w:r>
+        <w:rPr>
+          <w:rStyle w:val="a4"/>
+          <w:rFonts w:ascii="Times New Roman" w:hAnsi="Times New Roman" w:cs="Times New Roman"/>
+          <w:sz w:val="28"/>
+          <w:szCs w:val="28"/>
+        </w:rPr>
         <w:fldChar w:fldCharType="separate"/>
       </w:r>
-      <w:r>
-        <w:rPr>
-          <w:rStyle w:val="Hyperlink"/>
+      <w:proofErr w:type="spellStart"/>
+      <w:r>
+        <w:rPr>
+          <w:rStyle w:val="a4"/>
           <w:rFonts w:ascii="Times New Roman" w:hAnsi="Times New Roman" w:cs="Times New Roman"/>
           <w:sz w:val="28"/>
           <w:szCs w:val="28"/>
         </w:rPr>
         <w:t>ss</w:t>
       </w:r>
-      <w:r>
-        <w:rPr>
-          <w:rStyle w:val="Hyperlink"/>
+      <w:proofErr w:type="spellEnd"/>
+      <w:r>
+        <w:rPr>
+          <w:rStyle w:val="a4"/>
           <w:rFonts w:ascii="Times New Roman" w:hAnsi="Times New Roman" w:cs="Times New Roman"/>
           <w:sz w:val="28"/>
           <w:szCs w:val="28"/>
@@ -4833,7 +5262,7 @@
       </w:r>
       <w:r>
         <w:rPr>
-          <w:rStyle w:val="Hyperlink"/>
+          <w:rStyle w:val="a4"/>
           <w:rFonts w:ascii="Times New Roman" w:hAnsi="Times New Roman" w:cs="Times New Roman"/>
           <w:sz w:val="28"/>
           <w:szCs w:val="28"/>
@@ -4884,7 +5313,7 @@
     </w:p>
     <w:p>
       <w:pPr>
-        <w:pStyle w:val="ListParagraph"/>
+        <w:pStyle w:val="a3"/>
         <w:numPr>
           <w:ilvl w:val="0"/>
           <w:numId w:val="10"/>
@@ -4988,95 +5417,199 @@
         <w:t xml:space="preserve"> (</w:t>
       </w:r>
       <w:r>
+        <w:rPr>
+          <w:rStyle w:val="a4"/>
+          <w:rFonts w:ascii="Times New Roman" w:hAnsi="Times New Roman" w:cs="Times New Roman"/>
+          <w:sz w:val="28"/>
+          <w:szCs w:val="28"/>
+        </w:rPr>
         <w:fldChar w:fldCharType="begin"/>
       </w:r>
       <w:r>
+        <w:rPr>
+          <w:rStyle w:val="a4"/>
+          <w:rFonts w:ascii="Times New Roman" w:hAnsi="Times New Roman" w:cs="Times New Roman"/>
+          <w:sz w:val="28"/>
+          <w:szCs w:val="28"/>
+          <w:lang w:val="ru-RU"/>
+        </w:rPr>
+        <w:instrText xml:space="preserve"> </w:instrText>
+      </w:r>
+      <w:r>
+        <w:rPr>
+          <w:rStyle w:val="a4"/>
+          <w:rFonts w:ascii="Times New Roman" w:hAnsi="Times New Roman" w:cs="Times New Roman"/>
+          <w:sz w:val="28"/>
+          <w:szCs w:val="28"/>
+        </w:rPr>
         <w:instrText>HYPERLINK</w:instrText>
       </w:r>
       <w:r>
         <w:rPr>
+          <w:rStyle w:val="a4"/>
+          <w:rFonts w:ascii="Times New Roman" w:hAnsi="Times New Roman" w:cs="Times New Roman"/>
+          <w:sz w:val="28"/>
+          <w:szCs w:val="28"/>
           <w:lang w:val="ru-RU"/>
         </w:rPr>
         <w:instrText xml:space="preserve"> "</w:instrText>
       </w:r>
       <w:r>
+        <w:rPr>
+          <w:rStyle w:val="a4"/>
+          <w:rFonts w:ascii="Times New Roman" w:hAnsi="Times New Roman" w:cs="Times New Roman"/>
+          <w:sz w:val="28"/>
+          <w:szCs w:val="28"/>
+        </w:rPr>
         <w:instrText>https</w:instrText>
       </w:r>
       <w:r>
         <w:rPr>
+          <w:rStyle w:val="a4"/>
+          <w:rFonts w:ascii="Times New Roman" w:hAnsi="Times New Roman" w:cs="Times New Roman"/>
+          <w:sz w:val="28"/>
+          <w:szCs w:val="28"/>
           <w:lang w:val="ru-RU"/>
         </w:rPr>
         <w:instrText>://</w:instrText>
       </w:r>
       <w:r>
+        <w:rPr>
+          <w:rStyle w:val="a4"/>
+          <w:rFonts w:ascii="Times New Roman" w:hAnsi="Times New Roman" w:cs="Times New Roman"/>
+          <w:sz w:val="28"/>
+          <w:szCs w:val="28"/>
+        </w:rPr>
         <w:instrText>ss</w:instrText>
       </w:r>
       <w:r>
         <w:rPr>
+          <w:rStyle w:val="a4"/>
+          <w:rFonts w:ascii="Times New Roman" w:hAnsi="Times New Roman" w:cs="Times New Roman"/>
+          <w:sz w:val="28"/>
+          <w:szCs w:val="28"/>
           <w:lang w:val="ru-RU"/>
         </w:rPr>
         <w:instrText>64.</w:instrText>
       </w:r>
       <w:r>
+        <w:rPr>
+          <w:rStyle w:val="a4"/>
+          <w:rFonts w:ascii="Times New Roman" w:hAnsi="Times New Roman" w:cs="Times New Roman"/>
+          <w:sz w:val="28"/>
+          <w:szCs w:val="28"/>
+        </w:rPr>
         <w:instrText>com</w:instrText>
       </w:r>
       <w:r>
         <w:rPr>
+          <w:rStyle w:val="a4"/>
+          <w:rFonts w:ascii="Times New Roman" w:hAnsi="Times New Roman" w:cs="Times New Roman"/>
+          <w:sz w:val="28"/>
+          <w:szCs w:val="28"/>
           <w:lang w:val="ru-RU"/>
         </w:rPr>
         <w:instrText>/</w:instrText>
       </w:r>
       <w:r>
+        <w:rPr>
+          <w:rStyle w:val="a4"/>
+          <w:rFonts w:ascii="Times New Roman" w:hAnsi="Times New Roman" w:cs="Times New Roman"/>
+          <w:sz w:val="28"/>
+          <w:szCs w:val="28"/>
+        </w:rPr>
         <w:instrText>nt</w:instrText>
       </w:r>
       <w:r>
         <w:rPr>
+          <w:rStyle w:val="a4"/>
+          <w:rFonts w:ascii="Times New Roman" w:hAnsi="Times New Roman" w:cs="Times New Roman"/>
+          <w:sz w:val="28"/>
+          <w:szCs w:val="28"/>
           <w:lang w:val="ru-RU"/>
         </w:rPr>
         <w:instrText>/</w:instrText>
       </w:r>
       <w:r>
+        <w:rPr>
+          <w:rStyle w:val="a4"/>
+          <w:rFonts w:ascii="Times New Roman" w:hAnsi="Times New Roman" w:cs="Times New Roman"/>
+          <w:sz w:val="28"/>
+          <w:szCs w:val="28"/>
+        </w:rPr>
         <w:instrText>syntax</w:instrText>
       </w:r>
       <w:r>
         <w:rPr>
+          <w:rStyle w:val="a4"/>
+          <w:rFonts w:ascii="Times New Roman" w:hAnsi="Times New Roman" w:cs="Times New Roman"/>
+          <w:sz w:val="28"/>
+          <w:szCs w:val="28"/>
           <w:lang w:val="ru-RU"/>
         </w:rPr>
         <w:instrText>-</w:instrText>
       </w:r>
       <w:r>
+        <w:rPr>
+          <w:rStyle w:val="a4"/>
+          <w:rFonts w:ascii="Times New Roman" w:hAnsi="Times New Roman" w:cs="Times New Roman"/>
+          <w:sz w:val="28"/>
+          <w:szCs w:val="28"/>
+        </w:rPr>
         <w:instrText>args</w:instrText>
       </w:r>
       <w:r>
         <w:rPr>
+          <w:rStyle w:val="a4"/>
+          <w:rFonts w:ascii="Times New Roman" w:hAnsi="Times New Roman" w:cs="Times New Roman"/>
+          <w:sz w:val="28"/>
+          <w:szCs w:val="28"/>
           <w:lang w:val="ru-RU"/>
         </w:rPr>
         <w:instrText>.</w:instrText>
       </w:r>
       <w:r>
+        <w:rPr>
+          <w:rStyle w:val="a4"/>
+          <w:rFonts w:ascii="Times New Roman" w:hAnsi="Times New Roman" w:cs="Times New Roman"/>
+          <w:sz w:val="28"/>
+          <w:szCs w:val="28"/>
+        </w:rPr>
         <w:instrText>html</w:instrText>
       </w:r>
       <w:r>
         <w:rPr>
-          <w:lang w:val="ru-RU"/>
-        </w:rPr>
-        <w:instrText>"</w:instrText>
-      </w:r>
-      <w:r>
+          <w:rStyle w:val="a4"/>
+          <w:rFonts w:ascii="Times New Roman" w:hAnsi="Times New Roman" w:cs="Times New Roman"/>
+          <w:sz w:val="28"/>
+          <w:szCs w:val="28"/>
+          <w:lang w:val="ru-RU"/>
+        </w:rPr>
+        <w:instrText xml:space="preserve">" </w:instrText>
+      </w:r>
+      <w:r>
+        <w:rPr>
+          <w:rStyle w:val="a4"/>
+          <w:rFonts w:ascii="Times New Roman" w:hAnsi="Times New Roman" w:cs="Times New Roman"/>
+          <w:sz w:val="28"/>
+          <w:szCs w:val="28"/>
+        </w:rPr>
         <w:fldChar w:fldCharType="separate"/>
       </w:r>
-      <w:r>
-        <w:rPr>
-          <w:rStyle w:val="Hyperlink"/>
+      <w:proofErr w:type="spellStart"/>
+      <w:r>
+        <w:rPr>
+          <w:rStyle w:val="a4"/>
           <w:rFonts w:ascii="Times New Roman" w:hAnsi="Times New Roman" w:cs="Times New Roman"/>
           <w:sz w:val="28"/>
           <w:szCs w:val="28"/>
         </w:rPr>
         <w:t>ss</w:t>
       </w:r>
-      <w:r>
-        <w:rPr>
-          <w:rStyle w:val="Hyperlink"/>
+      <w:proofErr w:type="spellEnd"/>
+      <w:r>
+        <w:rPr>
+          <w:rStyle w:val="a4"/>
           <w:rFonts w:ascii="Times New Roman" w:hAnsi="Times New Roman" w:cs="Times New Roman"/>
           <w:sz w:val="28"/>
           <w:szCs w:val="28"/>
@@ -5086,7 +5619,7 @@
       </w:r>
       <w:r>
         <w:rPr>
-          <w:rStyle w:val="Hyperlink"/>
+          <w:rStyle w:val="a4"/>
           <w:rFonts w:ascii="Times New Roman" w:hAnsi="Times New Roman" w:cs="Times New Roman"/>
           <w:sz w:val="28"/>
           <w:szCs w:val="28"/>
@@ -5137,7 +5670,7 @@
     </w:p>
     <w:p>
       <w:pPr>
-        <w:pStyle w:val="ListParagraph"/>
+        <w:pStyle w:val="a3"/>
         <w:numPr>
           <w:ilvl w:val="0"/>
           <w:numId w:val="10"/>
@@ -5250,86 +5783,180 @@
         <w:t xml:space="preserve"> (</w:t>
       </w:r>
       <w:r>
+        <w:rPr>
+          <w:rStyle w:val="a4"/>
+          <w:rFonts w:ascii="Times New Roman" w:hAnsi="Times New Roman" w:cs="Times New Roman"/>
+          <w:sz w:val="28"/>
+          <w:szCs w:val="28"/>
+        </w:rPr>
         <w:fldChar w:fldCharType="begin"/>
       </w:r>
       <w:r>
+        <w:rPr>
+          <w:rStyle w:val="a4"/>
+          <w:rFonts w:ascii="Times New Roman" w:hAnsi="Times New Roman" w:cs="Times New Roman"/>
+          <w:sz w:val="28"/>
+          <w:szCs w:val="28"/>
+          <w:lang w:val="ru-RU"/>
+        </w:rPr>
+        <w:instrText xml:space="preserve"> </w:instrText>
+      </w:r>
+      <w:r>
+        <w:rPr>
+          <w:rStyle w:val="a4"/>
+          <w:rFonts w:ascii="Times New Roman" w:hAnsi="Times New Roman" w:cs="Times New Roman"/>
+          <w:sz w:val="28"/>
+          <w:szCs w:val="28"/>
+        </w:rPr>
         <w:instrText>HYPERLINK</w:instrText>
       </w:r>
       <w:r>
         <w:rPr>
+          <w:rStyle w:val="a4"/>
+          <w:rFonts w:ascii="Times New Roman" w:hAnsi="Times New Roman" w:cs="Times New Roman"/>
+          <w:sz w:val="28"/>
+          <w:szCs w:val="28"/>
           <w:lang w:val="ru-RU"/>
         </w:rPr>
         <w:instrText xml:space="preserve"> "</w:instrText>
       </w:r>
       <w:r>
+        <w:rPr>
+          <w:rStyle w:val="a4"/>
+          <w:rFonts w:ascii="Times New Roman" w:hAnsi="Times New Roman" w:cs="Times New Roman"/>
+          <w:sz w:val="28"/>
+          <w:szCs w:val="28"/>
+        </w:rPr>
         <w:instrText>https</w:instrText>
       </w:r>
       <w:r>
         <w:rPr>
+          <w:rStyle w:val="a4"/>
+          <w:rFonts w:ascii="Times New Roman" w:hAnsi="Times New Roman" w:cs="Times New Roman"/>
+          <w:sz w:val="28"/>
+          <w:szCs w:val="28"/>
           <w:lang w:val="ru-RU"/>
         </w:rPr>
         <w:instrText>://</w:instrText>
       </w:r>
       <w:r>
+        <w:rPr>
+          <w:rStyle w:val="a4"/>
+          <w:rFonts w:ascii="Times New Roman" w:hAnsi="Times New Roman" w:cs="Times New Roman"/>
+          <w:sz w:val="28"/>
+          <w:szCs w:val="28"/>
+        </w:rPr>
         <w:instrText>ss</w:instrText>
       </w:r>
       <w:r>
         <w:rPr>
+          <w:rStyle w:val="a4"/>
+          <w:rFonts w:ascii="Times New Roman" w:hAnsi="Times New Roman" w:cs="Times New Roman"/>
+          <w:sz w:val="28"/>
+          <w:szCs w:val="28"/>
           <w:lang w:val="ru-RU"/>
         </w:rPr>
         <w:instrText>64.</w:instrText>
       </w:r>
       <w:r>
+        <w:rPr>
+          <w:rStyle w:val="a4"/>
+          <w:rFonts w:ascii="Times New Roman" w:hAnsi="Times New Roman" w:cs="Times New Roman"/>
+          <w:sz w:val="28"/>
+          <w:szCs w:val="28"/>
+        </w:rPr>
         <w:instrText>com</w:instrText>
       </w:r>
       <w:r>
         <w:rPr>
+          <w:rStyle w:val="a4"/>
+          <w:rFonts w:ascii="Times New Roman" w:hAnsi="Times New Roman" w:cs="Times New Roman"/>
+          <w:sz w:val="28"/>
+          <w:szCs w:val="28"/>
           <w:lang w:val="ru-RU"/>
         </w:rPr>
         <w:instrText>/</w:instrText>
       </w:r>
       <w:r>
+        <w:rPr>
+          <w:rStyle w:val="a4"/>
+          <w:rFonts w:ascii="Times New Roman" w:hAnsi="Times New Roman" w:cs="Times New Roman"/>
+          <w:sz w:val="28"/>
+          <w:szCs w:val="28"/>
+        </w:rPr>
         <w:instrText>nt</w:instrText>
       </w:r>
       <w:r>
         <w:rPr>
+          <w:rStyle w:val="a4"/>
+          <w:rFonts w:ascii="Times New Roman" w:hAnsi="Times New Roman" w:cs="Times New Roman"/>
+          <w:sz w:val="28"/>
+          <w:szCs w:val="28"/>
           <w:lang w:val="ru-RU"/>
         </w:rPr>
         <w:instrText>/</w:instrText>
       </w:r>
       <w:r>
+        <w:rPr>
+          <w:rStyle w:val="a4"/>
+          <w:rFonts w:ascii="Times New Roman" w:hAnsi="Times New Roman" w:cs="Times New Roman"/>
+          <w:sz w:val="28"/>
+          <w:szCs w:val="28"/>
+        </w:rPr>
         <w:instrText>set</w:instrText>
       </w:r>
       <w:r>
         <w:rPr>
+          <w:rStyle w:val="a4"/>
+          <w:rFonts w:ascii="Times New Roman" w:hAnsi="Times New Roman" w:cs="Times New Roman"/>
+          <w:sz w:val="28"/>
+          <w:szCs w:val="28"/>
           <w:lang w:val="ru-RU"/>
         </w:rPr>
         <w:instrText>.</w:instrText>
       </w:r>
       <w:r>
+        <w:rPr>
+          <w:rStyle w:val="a4"/>
+          <w:rFonts w:ascii="Times New Roman" w:hAnsi="Times New Roman" w:cs="Times New Roman"/>
+          <w:sz w:val="28"/>
+          <w:szCs w:val="28"/>
+        </w:rPr>
         <w:instrText>html</w:instrText>
       </w:r>
       <w:r>
         <w:rPr>
-          <w:lang w:val="ru-RU"/>
-        </w:rPr>
-        <w:instrText>"</w:instrText>
-      </w:r>
-      <w:r>
+          <w:rStyle w:val="a4"/>
+          <w:rFonts w:ascii="Times New Roman" w:hAnsi="Times New Roman" w:cs="Times New Roman"/>
+          <w:sz w:val="28"/>
+          <w:szCs w:val="28"/>
+          <w:lang w:val="ru-RU"/>
+        </w:rPr>
+        <w:instrText xml:space="preserve">" </w:instrText>
+      </w:r>
+      <w:r>
+        <w:rPr>
+          <w:rStyle w:val="a4"/>
+          <w:rFonts w:ascii="Times New Roman" w:hAnsi="Times New Roman" w:cs="Times New Roman"/>
+          <w:sz w:val="28"/>
+          <w:szCs w:val="28"/>
+        </w:rPr>
         <w:fldChar w:fldCharType="separate"/>
       </w:r>
-      <w:r>
-        <w:rPr>
-          <w:rStyle w:val="Hyperlink"/>
+      <w:proofErr w:type="spellStart"/>
+      <w:r>
+        <w:rPr>
+          <w:rStyle w:val="a4"/>
           <w:rFonts w:ascii="Times New Roman" w:hAnsi="Times New Roman" w:cs="Times New Roman"/>
           <w:sz w:val="28"/>
           <w:szCs w:val="28"/>
         </w:rPr>
         <w:t>ss</w:t>
       </w:r>
-      <w:r>
-        <w:rPr>
-          <w:rStyle w:val="Hyperlink"/>
+      <w:proofErr w:type="spellEnd"/>
+      <w:r>
+        <w:rPr>
+          <w:rStyle w:val="a4"/>
           <w:rFonts w:ascii="Times New Roman" w:hAnsi="Times New Roman" w:cs="Times New Roman"/>
           <w:sz w:val="28"/>
           <w:szCs w:val="28"/>
@@ -5339,7 +5966,7 @@
       </w:r>
       <w:r>
         <w:rPr>
-          <w:rStyle w:val="Hyperlink"/>
+          <w:rStyle w:val="a4"/>
           <w:rFonts w:ascii="Times New Roman" w:hAnsi="Times New Roman" w:cs="Times New Roman"/>
           <w:sz w:val="28"/>
           <w:szCs w:val="28"/>
@@ -5642,6 +6269,7 @@
         </w:rPr>
         <w:t>-</w:t>
       </w:r>
+      <w:proofErr w:type="gramStart"/>
       <w:r>
         <w:rPr>
           <w:rFonts w:ascii="Times New Roman" w:hAnsi="Times New Roman" w:cs="Times New Roman"/>
@@ -5661,8 +6289,9 @@
           <w:szCs w:val="28"/>
           <w:lang w:val="ru-RU"/>
         </w:rPr>
-        <w:t>)*(</w:t>
-      </w:r>
+        <w:t>)*</w:t>
+      </w:r>
+      <w:proofErr w:type="gramEnd"/>
       <w:r>
         <w:rPr>
           <w:rFonts w:ascii="Times New Roman" w:hAnsi="Times New Roman" w:cs="Times New Roman"/>
@@ -5670,8 +6299,9 @@
           <w:iCs/>
           <w:sz w:val="28"/>
           <w:szCs w:val="28"/>
-        </w:rPr>
-        <w:t>b</w:t>
+          <w:lang w:val="ru-RU"/>
+        </w:rPr>
+        <w:t>(</w:t>
       </w:r>
       <w:r>
         <w:rPr>
@@ -5680,9 +6310,8 @@
           <w:iCs/>
           <w:sz w:val="28"/>
           <w:szCs w:val="28"/>
-          <w:lang w:val="ru-RU"/>
-        </w:rPr>
-        <w:t>-</w:t>
+        </w:rPr>
+        <w:t>b</w:t>
       </w:r>
       <w:r>
         <w:rPr>
@@ -5691,8 +6320,9 @@
           <w:iCs/>
           <w:sz w:val="28"/>
           <w:szCs w:val="28"/>
-        </w:rPr>
-        <w:t>a</w:t>
+          <w:lang w:val="ru-RU"/>
+        </w:rPr>
+        <w:t>-</w:t>
       </w:r>
       <w:r>
         <w:rPr>
@@ -5701,9 +6331,8 @@
           <w:iCs/>
           <w:sz w:val="28"/>
           <w:szCs w:val="28"/>
-          <w:lang w:val="ru-RU"/>
-        </w:rPr>
-        <w:t xml:space="preserve">), где </w:t>
+        </w:rPr>
+        <w:t>a</w:t>
       </w:r>
       <w:r>
         <w:rPr>
@@ -5712,8 +6341,9 @@
           <w:iCs/>
           <w:sz w:val="28"/>
           <w:szCs w:val="28"/>
-        </w:rPr>
-        <w:t>a</w:t>
+          <w:lang w:val="ru-RU"/>
+        </w:rPr>
+        <w:t xml:space="preserve">), где </w:t>
       </w:r>
       <w:r>
         <w:rPr>
@@ -5722,9 +6352,8 @@
           <w:iCs/>
           <w:sz w:val="28"/>
           <w:szCs w:val="28"/>
-          <w:lang w:val="ru-RU"/>
-        </w:rPr>
-        <w:t>,</w:t>
+        </w:rPr>
+        <w:t>a</w:t>
       </w:r>
       <w:r>
         <w:rPr>
@@ -5733,8 +6362,9 @@
           <w:iCs/>
           <w:sz w:val="28"/>
           <w:szCs w:val="28"/>
-        </w:rPr>
-        <w:t>b</w:t>
+          <w:lang w:val="ru-RU"/>
+        </w:rPr>
+        <w:t>,</w:t>
       </w:r>
       <w:r>
         <w:rPr>
@@ -5743,9 +6373,8 @@
           <w:iCs/>
           <w:sz w:val="28"/>
           <w:szCs w:val="28"/>
-          <w:lang w:val="ru-RU"/>
-        </w:rPr>
-        <w:t>,</w:t>
+        </w:rPr>
+        <w:t>b</w:t>
       </w:r>
       <w:r>
         <w:rPr>
@@ -5754,8 +6383,9 @@
           <w:iCs/>
           <w:sz w:val="28"/>
           <w:szCs w:val="28"/>
-        </w:rPr>
-        <w:t>c</w:t>
+          <w:lang w:val="ru-RU"/>
+        </w:rPr>
+        <w:t>,</w:t>
       </w:r>
       <w:r>
         <w:rPr>
@@ -5764,9 +6394,8 @@
           <w:iCs/>
           <w:sz w:val="28"/>
           <w:szCs w:val="28"/>
-          <w:lang w:val="ru-RU"/>
-        </w:rPr>
-        <w:t xml:space="preserve"> – 1,2 и 3 параметры передаваемые бат-файлу</w:t>
+        </w:rPr>
+        <w:t>c</w:t>
       </w:r>
       <w:r>
         <w:rPr>
@@ -5777,12 +6406,23 @@
           <w:szCs w:val="28"/>
           <w:lang w:val="ru-RU"/>
         </w:rPr>
+        <w:t xml:space="preserve"> – 1,2 и 3 параметры передаваемые бат-файлу</w:t>
+      </w:r>
+      <w:r>
+        <w:rPr>
+          <w:rFonts w:ascii="Times New Roman" w:hAnsi="Times New Roman" w:cs="Times New Roman"/>
+          <w:i/>
+          <w:iCs/>
+          <w:sz w:val="28"/>
+          <w:szCs w:val="28"/>
+          <w:lang w:val="ru-RU"/>
+        </w:rPr>
         <w:t>.</w:t>
       </w:r>
     </w:p>
     <w:p>
       <w:pPr>
-        <w:pStyle w:val="ListParagraph"/>
+        <w:pStyle w:val="a3"/>
         <w:numPr>
           <w:ilvl w:val="0"/>
           <w:numId w:val="10"/>
@@ -5862,7 +6502,7 @@
     </w:p>
     <w:p>
       <w:pPr>
-        <w:pStyle w:val="ListParagraph"/>
+        <w:pStyle w:val="a3"/>
         <w:numPr>
           <w:ilvl w:val="0"/>
           <w:numId w:val="13"/>
@@ -5973,7 +6613,7 @@
     </w:p>
     <w:p>
       <w:pPr>
-        <w:pStyle w:val="ListParagraph"/>
+        <w:pStyle w:val="a3"/>
         <w:numPr>
           <w:ilvl w:val="0"/>
           <w:numId w:val="13"/>
@@ -6022,7 +6662,7 @@
     </w:p>
     <w:p>
       <w:pPr>
-        <w:pStyle w:val="ListParagraph"/>
+        <w:pStyle w:val="a3"/>
         <w:numPr>
           <w:ilvl w:val="0"/>
           <w:numId w:val="13"/>
@@ -6053,7 +6693,7 @@
     </w:p>
     <w:p>
       <w:pPr>
-        <w:pStyle w:val="ListParagraph"/>
+        <w:pStyle w:val="a3"/>
         <w:numPr>
           <w:ilvl w:val="0"/>
           <w:numId w:val="13"/>
@@ -6102,7 +6742,7 @@
     </w:p>
     <w:p>
       <w:pPr>
-        <w:pStyle w:val="ListParagraph"/>
+        <w:pStyle w:val="a3"/>
         <w:numPr>
           <w:ilvl w:val="0"/>
           <w:numId w:val="13"/>
@@ -6133,7 +6773,7 @@
     </w:p>
     <w:p>
       <w:pPr>
-        <w:pStyle w:val="ListParagraph"/>
+        <w:pStyle w:val="a3"/>
         <w:numPr>
           <w:ilvl w:val="0"/>
           <w:numId w:val="13"/>
@@ -6164,7 +6804,7 @@
     </w:p>
     <w:p>
       <w:pPr>
-        <w:pStyle w:val="ListParagraph"/>
+        <w:pStyle w:val="a3"/>
         <w:numPr>
           <w:ilvl w:val="0"/>
           <w:numId w:val="13"/>
@@ -6195,7 +6835,7 @@
     </w:p>
     <w:p>
       <w:pPr>
-        <w:pStyle w:val="ListParagraph"/>
+        <w:pStyle w:val="a3"/>
         <w:numPr>
           <w:ilvl w:val="0"/>
           <w:numId w:val="10"/>
@@ -6225,7 +6865,7 @@
     </w:p>
     <w:p>
       <w:pPr>
-        <w:pStyle w:val="ListParagraph"/>
+        <w:pStyle w:val="a3"/>
         <w:numPr>
           <w:ilvl w:val="0"/>
           <w:numId w:val="10"/>
@@ -6323,7 +6963,7 @@
     </w:p>
     <w:p>
       <w:pPr>
-        <w:pStyle w:val="ListParagraph"/>
+        <w:pStyle w:val="a3"/>
         <w:numPr>
           <w:ilvl w:val="0"/>
           <w:numId w:val="20"/>
@@ -6379,7 +7019,7 @@
     </w:p>
     <w:p>
       <w:pPr>
-        <w:pStyle w:val="ListParagraph"/>
+        <w:pStyle w:val="a3"/>
         <w:numPr>
           <w:ilvl w:val="0"/>
           <w:numId w:val="20"/>
@@ -6632,122 +7272,18 @@
         </w:rPr>
         <w:t>(</w:t>
       </w:r>
-      <w:r>
-        <w:fldChar w:fldCharType="begin"/>
-      </w:r>
-      <w:r>
-        <w:instrText>HYPERLINK</w:instrText>
-      </w:r>
-      <w:r>
-        <w:rPr>
-          <w:lang w:val="ru-RU"/>
-        </w:rPr>
-        <w:instrText xml:space="preserve"> "</w:instrText>
-      </w:r>
-      <w:r>
-        <w:instrText>https</w:instrText>
-      </w:r>
-      <w:r>
-        <w:rPr>
-          <w:lang w:val="ru-RU"/>
-        </w:rPr>
-        <w:instrText>://</w:instrText>
-      </w:r>
-      <w:r>
-        <w:instrText>github</w:instrText>
-      </w:r>
-      <w:r>
-        <w:rPr>
-          <w:lang w:val="ru-RU"/>
-        </w:rPr>
-        <w:instrText>.</w:instrText>
-      </w:r>
-      <w:r>
-        <w:instrText>com</w:instrText>
-      </w:r>
-      <w:r>
-        <w:rPr>
-          <w:lang w:val="ru-RU"/>
-        </w:rPr>
-        <w:instrText>/</w:instrText>
-      </w:r>
-      <w:r>
-        <w:instrText>PowerShell</w:instrText>
-      </w:r>
-      <w:r>
-        <w:rPr>
-          <w:lang w:val="ru-RU"/>
-        </w:rPr>
-        <w:instrText>/</w:instrText>
-      </w:r>
-      <w:r>
-        <w:instrText>PowerShell</w:instrText>
-      </w:r>
-      <w:r>
-        <w:rPr>
-          <w:lang w:val="ru-RU"/>
-        </w:rPr>
-        <w:instrText>?</w:instrText>
-      </w:r>
-      <w:r>
-        <w:instrText>tab</w:instrText>
-      </w:r>
-      <w:r>
-        <w:rPr>
-          <w:lang w:val="ru-RU"/>
-        </w:rPr>
-        <w:instrText>=</w:instrText>
-      </w:r>
-      <w:r>
-        <w:instrText>readme</w:instrText>
-      </w:r>
-      <w:r>
-        <w:rPr>
-          <w:lang w:val="ru-RU"/>
-        </w:rPr>
-        <w:instrText>-</w:instrText>
-      </w:r>
-      <w:r>
-        <w:instrText>ov</w:instrText>
-      </w:r>
-      <w:r>
-        <w:rPr>
-          <w:lang w:val="ru-RU"/>
-        </w:rPr>
-        <w:instrText>-</w:instrText>
-      </w:r>
-      <w:r>
-        <w:instrText>file</w:instrText>
-      </w:r>
-      <w:r>
-        <w:rPr>
-          <w:lang w:val="ru-RU"/>
-        </w:rPr>
-        <w:instrText>"</w:instrText>
-      </w:r>
-      <w:r>
-        <w:fldChar w:fldCharType="separate"/>
-      </w:r>
-      <w:r>
-        <w:rPr>
-          <w:rStyle w:val="Hyperlink"/>
-          <w:rFonts w:ascii="Times New Roman" w:hAnsi="Times New Roman" w:cs="Times New Roman"/>
-          <w:sz w:val="28"/>
-          <w:szCs w:val="28"/>
-          <w:lang w:val="ru-RU"/>
-        </w:rPr>
-        <w:t>тут</w:t>
-      </w:r>
-      <w:r>
-        <w:rPr>
-          <w:rStyle w:val="Hyperlink"/>
-          <w:rFonts w:ascii="Times New Roman" w:hAnsi="Times New Roman" w:cs="Times New Roman"/>
-          <w:sz w:val="28"/>
-          <w:szCs w:val="28"/>
-          <w:lang w:val="ru-RU"/>
-        </w:rPr>
-        <w:fldChar w:fldCharType="end"/>
-      </w:r>
+      <w:hyperlink r:id="rId7" w:history="1">
+        <w:r>
+          <w:rPr>
+            <w:rStyle w:val="a4"/>
+            <w:rFonts w:ascii="Times New Roman" w:hAnsi="Times New Roman" w:cs="Times New Roman"/>
+            <w:sz w:val="28"/>
+            <w:szCs w:val="28"/>
+            <w:lang w:val="ru-RU"/>
+          </w:rPr>
+          <w:t>тут</w:t>
+        </w:r>
+      </w:hyperlink>
       <w:r>
         <w:rPr>
           <w:rFonts w:ascii="Times New Roman" w:hAnsi="Times New Roman" w:cs="Times New Roman"/>
@@ -7035,7 +7571,7 @@
     </w:p>
     <w:p>
       <w:pPr>
-        <w:pStyle w:val="ListParagraph"/>
+        <w:pStyle w:val="a3"/>
         <w:numPr>
           <w:ilvl w:val="0"/>
           <w:numId w:val="16"/>
@@ -7118,7 +7654,7 @@
     </w:p>
     <w:p>
       <w:pPr>
-        <w:pStyle w:val="ListParagraph"/>
+        <w:pStyle w:val="a3"/>
         <w:numPr>
           <w:ilvl w:val="0"/>
           <w:numId w:val="16"/>
@@ -7240,10 +7776,10 @@
         </w:rPr>
         <w:t>(</w:t>
       </w:r>
-      <w:hyperlink r:id="rId6" w:history="1">
+      <w:hyperlink r:id="rId8" w:history="1">
         <w:r>
           <w:rPr>
-            <w:rStyle w:val="Hyperlink"/>
+            <w:rStyle w:val="a4"/>
             <w:rFonts w:ascii="Times New Roman" w:hAnsi="Times New Roman" w:cs="Times New Roman"/>
             <w:sz w:val="28"/>
             <w:szCs w:val="28"/>
@@ -7252,7 +7788,7 @@
         </w:r>
         <w:r>
           <w:rPr>
-            <w:rStyle w:val="Hyperlink"/>
+            <w:rStyle w:val="a4"/>
             <w:rFonts w:ascii="Times New Roman" w:hAnsi="Times New Roman" w:cs="Times New Roman"/>
             <w:sz w:val="28"/>
             <w:szCs w:val="28"/>
@@ -7273,7 +7809,7 @@
     </w:p>
     <w:p>
       <w:pPr>
-        <w:pStyle w:val="ListParagraph"/>
+        <w:pStyle w:val="a3"/>
         <w:numPr>
           <w:ilvl w:val="0"/>
           <w:numId w:val="16"/>
@@ -7405,7 +7941,7 @@
     </w:p>
     <w:p>
       <w:pPr>
-        <w:pStyle w:val="ListParagraph"/>
+        <w:pStyle w:val="a3"/>
         <w:numPr>
           <w:ilvl w:val="0"/>
           <w:numId w:val="19"/>
@@ -7470,7 +8006,7 @@
     </w:p>
     <w:p>
       <w:pPr>
-        <w:pStyle w:val="ListParagraph"/>
+        <w:pStyle w:val="a3"/>
         <w:numPr>
           <w:ilvl w:val="0"/>
           <w:numId w:val="19"/>
@@ -7514,6 +8050,7 @@
         </w:rPr>
         <w:t xml:space="preserve">, </w:t>
       </w:r>
+      <w:proofErr w:type="spellStart"/>
       <w:r>
         <w:rPr>
           <w:rFonts w:ascii="Times New Roman" w:hAnsi="Times New Roman" w:cs="Times New Roman"/>
@@ -7522,6 +8059,7 @@
         </w:rPr>
         <w:t>mb</w:t>
       </w:r>
+      <w:proofErr w:type="spellEnd"/>
       <w:r>
         <w:rPr>
           <w:rFonts w:ascii="Times New Roman" w:hAnsi="Times New Roman" w:cs="Times New Roman"/>
@@ -7585,6 +8123,7 @@
         </w:rPr>
         <w:t xml:space="preserve"> -&gt; </w:t>
       </w:r>
+      <w:proofErr w:type="spellStart"/>
       <w:r>
         <w:rPr>
           <w:rFonts w:ascii="Times New Roman" w:hAnsi="Times New Roman" w:cs="Times New Roman"/>
@@ -7593,6 +8132,7 @@
         </w:rPr>
         <w:t>mb</w:t>
       </w:r>
+      <w:proofErr w:type="spellEnd"/>
       <w:r>
         <w:rPr>
           <w:rFonts w:ascii="Times New Roman" w:hAnsi="Times New Roman" w:cs="Times New Roman"/>
@@ -7746,131 +8286,18 @@
         </w:rPr>
         <w:t>(</w:t>
       </w:r>
-      <w:r>
-        <w:fldChar w:fldCharType="begin"/>
-      </w:r>
-      <w:r>
-        <w:instrText>HYPERLINK</w:instrText>
-      </w:r>
-      <w:r>
-        <w:rPr>
-          <w:lang w:val="ru-RU"/>
-        </w:rPr>
-        <w:instrText xml:space="preserve"> "</w:instrText>
-      </w:r>
-      <w:r>
-        <w:instrText>https</w:instrText>
-      </w:r>
-      <w:r>
-        <w:rPr>
-          <w:lang w:val="ru-RU"/>
-        </w:rPr>
-        <w:instrText>://</w:instrText>
-      </w:r>
-      <w:r>
-        <w:instrText>cgit</w:instrText>
-      </w:r>
-      <w:r>
-        <w:rPr>
-          <w:lang w:val="ru-RU"/>
-        </w:rPr>
-        <w:instrText>.</w:instrText>
-      </w:r>
-      <w:r>
-        <w:instrText>git</w:instrText>
-      </w:r>
-      <w:r>
-        <w:rPr>
-          <w:lang w:val="ru-RU"/>
-        </w:rPr>
-        <w:instrText>.</w:instrText>
-      </w:r>
-      <w:r>
-        <w:instrText>savannah</w:instrText>
-      </w:r>
-      <w:r>
-        <w:rPr>
-          <w:lang w:val="ru-RU"/>
-        </w:rPr>
-        <w:instrText>.</w:instrText>
-      </w:r>
-      <w:r>
-        <w:instrText>gnu</w:instrText>
-      </w:r>
-      <w:r>
-        <w:rPr>
-          <w:lang w:val="ru-RU"/>
-        </w:rPr>
-        <w:instrText>.</w:instrText>
-      </w:r>
-      <w:r>
-        <w:instrText>org</w:instrText>
-      </w:r>
-      <w:r>
-        <w:rPr>
-          <w:lang w:val="ru-RU"/>
-        </w:rPr>
-        <w:instrText>/</w:instrText>
-      </w:r>
-      <w:r>
-        <w:instrText>cgit</w:instrText>
-      </w:r>
-      <w:r>
-        <w:rPr>
-          <w:lang w:val="ru-RU"/>
-        </w:rPr>
-        <w:instrText>/</w:instrText>
-      </w:r>
-      <w:r>
-        <w:instrText>bash</w:instrText>
-      </w:r>
-      <w:r>
-        <w:rPr>
-          <w:lang w:val="ru-RU"/>
-        </w:rPr>
-        <w:instrText>.</w:instrText>
-      </w:r>
-      <w:r>
-        <w:instrText>git</w:instrText>
-      </w:r>
-      <w:r>
-        <w:rPr>
-          <w:lang w:val="ru-RU"/>
-        </w:rPr>
-        <w:instrText>/</w:instrText>
-      </w:r>
-      <w:r>
-        <w:instrText>refs</w:instrText>
-      </w:r>
-      <w:r>
-        <w:rPr>
-          <w:lang w:val="ru-RU"/>
-        </w:rPr>
-        <w:instrText>/"</w:instrText>
-      </w:r>
-      <w:r>
-        <w:fldChar w:fldCharType="separate"/>
-      </w:r>
-      <w:r>
-        <w:rPr>
-          <w:rStyle w:val="Hyperlink"/>
-          <w:rFonts w:ascii="Times New Roman" w:hAnsi="Times New Roman" w:cs="Times New Roman"/>
-          <w:sz w:val="28"/>
-          <w:szCs w:val="28"/>
-          <w:lang w:val="ru-RU"/>
-        </w:rPr>
-        <w:t>тут</w:t>
-      </w:r>
-      <w:r>
-        <w:rPr>
-          <w:rStyle w:val="Hyperlink"/>
-          <w:rFonts w:ascii="Times New Roman" w:hAnsi="Times New Roman" w:cs="Times New Roman"/>
-          <w:sz w:val="28"/>
-          <w:szCs w:val="28"/>
-          <w:lang w:val="ru-RU"/>
-        </w:rPr>
-        <w:fldChar w:fldCharType="end"/>
-      </w:r>
+      <w:hyperlink r:id="rId9" w:history="1">
+        <w:r>
+          <w:rPr>
+            <w:rStyle w:val="a4"/>
+            <w:rFonts w:ascii="Times New Roman" w:hAnsi="Times New Roman" w:cs="Times New Roman"/>
+            <w:sz w:val="28"/>
+            <w:szCs w:val="28"/>
+            <w:lang w:val="ru-RU"/>
+          </w:rPr>
+          <w:t>тут</w:t>
+        </w:r>
+      </w:hyperlink>
       <w:r>
         <w:rPr>
           <w:rFonts w:ascii="Times New Roman" w:hAnsi="Times New Roman" w:cs="Times New Roman"/>
@@ -8028,7 +8455,7 @@
     </w:p>
     <w:p>
       <w:pPr>
-        <w:pStyle w:val="ListParagraph"/>
+        <w:pStyle w:val="a3"/>
         <w:numPr>
           <w:ilvl w:val="0"/>
           <w:numId w:val="18"/>
@@ -8055,12 +8482,34 @@
           <w:szCs w:val="28"/>
           <w:lang w:val="ru-RU"/>
         </w:rPr>
-        <w:t>Команды для каждого задания которые вы выполняли в консоли.</w:t>
+        <w:t xml:space="preserve">Команды для каждого </w:t>
+      </w:r>
+      <w:proofErr w:type="gramStart"/>
+      <w:r>
+        <w:rPr>
+          <w:rFonts w:ascii="Times New Roman" w:hAnsi="Times New Roman" w:cs="Times New Roman"/>
+          <w:bCs/>
+          <w:sz w:val="28"/>
+          <w:szCs w:val="28"/>
+          <w:lang w:val="ru-RU"/>
+        </w:rPr>
+        <w:t>задания</w:t>
+      </w:r>
+      <w:proofErr w:type="gramEnd"/>
+      <w:r>
+        <w:rPr>
+          <w:rFonts w:ascii="Times New Roman" w:hAnsi="Times New Roman" w:cs="Times New Roman"/>
+          <w:bCs/>
+          <w:sz w:val="28"/>
+          <w:szCs w:val="28"/>
+          <w:lang w:val="ru-RU"/>
+        </w:rPr>
+        <w:t xml:space="preserve"> которые вы выполняли в консоли.</w:t>
       </w:r>
     </w:p>
     <w:p>
       <w:pPr>
-        <w:pStyle w:val="ListParagraph"/>
+        <w:pStyle w:val="a3"/>
         <w:numPr>
           <w:ilvl w:val="0"/>
           <w:numId w:val="18"/>
@@ -8092,7 +8541,7 @@
     </w:p>
     <w:p>
       <w:pPr>
-        <w:pStyle w:val="ListParagraph"/>
+        <w:pStyle w:val="a3"/>
         <w:numPr>
           <w:ilvl w:val="0"/>
           <w:numId w:val="18"/>
@@ -8124,7 +8573,7 @@
     </w:p>
     <w:p>
       <w:pPr>
-        <w:pStyle w:val="ListParagraph"/>
+        <w:pStyle w:val="a3"/>
         <w:numPr>
           <w:ilvl w:val="0"/>
           <w:numId w:val="18"/>
@@ -8156,7 +8605,7 @@
     </w:p>
     <w:p>
       <w:pPr>
-        <w:pStyle w:val="ListParagraph"/>
+        <w:pStyle w:val="a3"/>
         <w:numPr>
           <w:ilvl w:val="0"/>
           <w:numId w:val="18"/>
@@ -8246,7 +8695,7 @@
     </w:p>
     <w:p>
       <w:pPr>
-        <w:pStyle w:val="ListParagraph"/>
+        <w:pStyle w:val="a3"/>
         <w:numPr>
           <w:ilvl w:val="0"/>
           <w:numId w:val="18"/>
@@ -8278,7 +8727,7 @@
     </w:p>
     <w:p>
       <w:pPr>
-        <w:pStyle w:val="ListParagraph"/>
+        <w:pStyle w:val="a3"/>
         <w:numPr>
           <w:ilvl w:val="0"/>
           <w:numId w:val="18"/>
@@ -8319,7 +8768,7 @@
     </w:p>
     <w:p>
       <w:pPr>
-        <w:pStyle w:val="ListParagraph"/>
+        <w:pStyle w:val="a3"/>
         <w:numPr>
           <w:ilvl w:val="0"/>
           <w:numId w:val="18"/>
@@ -8351,7 +8800,7 @@
     </w:p>
     <w:p>
       <w:pPr>
-        <w:pStyle w:val="ListParagraph"/>
+        <w:pStyle w:val="a3"/>
         <w:tabs>
           <w:tab w:val="left" w:pos="993"/>
         </w:tabs>
@@ -8388,7 +8837,7 @@
 </file>
 
 <file path=word/numbering.xml><?xml version="1.0" encoding="utf-8"?>
-<w:numbering xmlns:wpc="http://schemas.microsoft.com/office/word/2010/wordprocessingCanvas" xmlns:cx="http://schemas.microsoft.com/office/drawing/2014/chartex" xmlns:cx1="http://schemas.microsoft.com/office/drawing/2015/9/8/chartex" xmlns:cx2="http://schemas.microsoft.com/office/drawing/2015/10/21/chartex" xmlns:cx3="http://schemas.microsoft.com/office/drawing/2016/5/9/chartex" xmlns:cx4="http://schemas.microsoft.com/office/drawing/2016/5/10/chartex" xmlns:cx5="http://schemas.microsoft.com/office/drawing/2016/5/11/chartex" xmlns:cx6="http://schemas.microsoft.com/office/drawing/2016/5/12/chartex" xmlns:cx7="http://schemas.microsoft.com/office/drawing/2016/5/13/chartex" xmlns:cx8="http://schemas.microsoft.com/office/drawing/2016/5/14/chartex" xmlns:mc="http://schemas.openxmlformats.org/markup-compatibility/2006" xmlns:aink="http://schemas.microsoft.com/office/drawing/2016/ink" xmlns:am3d="http://schemas.microsoft.com/office/drawing/2017/model3d" xmlns:o="urn:schemas-microsoft-com:office:office" xmlns:oel="http://schemas.microsoft.com/office/2019/extlst" xmlns:r="http://schemas.openxmlformats.org/officeDocument/2006/relationships" xmlns:m="http://schemas.openxmlformats.org/officeDocument/2006/math" xmlns:v="urn:schemas-microsoft-com:vml" xmlns:wp14="http://schemas.microsoft.com/office/word/2010/wordprocessingDrawing" xmlns:wp="http://schemas.openxmlformats.org/drawingml/2006/wordprocessingDrawing" xmlns:w10="urn:schemas-microsoft-com:office:word" xmlns:w="http://schemas.openxmlformats.org/wordprocessingml/2006/main" xmlns:w14="http://schemas.microsoft.com/office/word/2010/wordml" xmlns:w15="http://schemas.microsoft.com/office/word/2012/wordml" xmlns:w16cex="http://schemas.microsoft.com/office/word/2018/wordml/cex" xmlns:w16cid="http://schemas.microsoft.com/office/word/2016/wordml/cid" xmlns:w16="http://schemas.microsoft.com/office/word/2018/wordml" xmlns:w16sdtdh="http://schemas.microsoft.com/office/word/2020/wordml/sdtdatahash" xmlns:w16se="http://schemas.microsoft.com/office/word/2015/wordml/symex" xmlns:wpg="http://schemas.microsoft.com/office/word/2010/wordprocessingGroup" xmlns:wpi="http://schemas.microsoft.com/office/word/2010/wordprocessingInk" xmlns:wne="http://schemas.microsoft.com/office/word/2006/wordml" xmlns:wps="http://schemas.microsoft.com/office/word/2010/wordprocessingShape" mc:Ignorable="w14 w15 w16se w16cid w16 w16cex w16sdtdh wp14">
+<w:numbering xmlns:wpc="http://schemas.microsoft.com/office/word/2010/wordprocessingCanvas" xmlns:mc="http://schemas.openxmlformats.org/markup-compatibility/2006" xmlns:o="urn:schemas-microsoft-com:office:office" xmlns:r="http://schemas.openxmlformats.org/officeDocument/2006/relationships" xmlns:m="http://schemas.openxmlformats.org/officeDocument/2006/math" xmlns:v="urn:schemas-microsoft-com:vml" xmlns:wp14="http://schemas.microsoft.com/office/word/2010/wordprocessingDrawing" xmlns:wp="http://schemas.openxmlformats.org/drawingml/2006/wordprocessingDrawing" xmlns:w10="urn:schemas-microsoft-com:office:word" xmlns:w="http://schemas.openxmlformats.org/wordprocessingml/2006/main" xmlns:w14="http://schemas.microsoft.com/office/word/2010/wordml" xmlns:w15="http://schemas.microsoft.com/office/word/2012/wordml" xmlns:wpg="http://schemas.microsoft.com/office/word/2010/wordprocessingGroup" xmlns:wpi="http://schemas.microsoft.com/office/word/2010/wordprocessingInk" xmlns:wne="http://schemas.microsoft.com/office/word/2006/wordml" xmlns:wps="http://schemas.microsoft.com/office/word/2010/wordprocessingShape" mc:Ignorable="w14 w15 wp14">
   <w:abstractNum w:abstractNumId="0" w15:restartNumberingAfterBreak="0">
     <w:nsid w:val="003472AF"/>
     <w:multiLevelType w:val="hybridMultilevel"/>
@@ -9738,7 +10187,7 @@
       <w:lvlText w:val="%1."/>
       <w:lvlJc w:val="left"/>
       <w:pPr>
-        <w:ind w:left="720" w:hanging="360"/>
+        <w:ind w:left="9575" w:hanging="360"/>
       </w:pPr>
       <w:rPr>
         <w:rFonts w:hint="default"/>
@@ -9750,7 +10199,7 @@
       <w:lvlText w:val="%2."/>
       <w:lvlJc w:val="left"/>
       <w:pPr>
-        <w:ind w:left="1440" w:hanging="360"/>
+        <w:ind w:left="10295" w:hanging="360"/>
       </w:pPr>
     </w:lvl>
     <w:lvl w:ilvl="2" w:tplc="0409001B" w:tentative="1">
@@ -9759,7 +10208,7 @@
       <w:lvlText w:val="%3."/>
       <w:lvlJc w:val="right"/>
       <w:pPr>
-        <w:ind w:left="2160" w:hanging="180"/>
+        <w:ind w:left="11015" w:hanging="180"/>
       </w:pPr>
     </w:lvl>
     <w:lvl w:ilvl="3" w:tplc="0409000F" w:tentative="1">
@@ -9768,7 +10217,7 @@
       <w:lvlText w:val="%4."/>
       <w:lvlJc w:val="left"/>
       <w:pPr>
-        <w:ind w:left="2880" w:hanging="360"/>
+        <w:ind w:left="11735" w:hanging="360"/>
       </w:pPr>
     </w:lvl>
     <w:lvl w:ilvl="4" w:tplc="04090019" w:tentative="1">
@@ -9777,7 +10226,7 @@
       <w:lvlText w:val="%5."/>
       <w:lvlJc w:val="left"/>
       <w:pPr>
-        <w:ind w:left="3600" w:hanging="360"/>
+        <w:ind w:left="12455" w:hanging="360"/>
       </w:pPr>
     </w:lvl>
     <w:lvl w:ilvl="5" w:tplc="0409001B" w:tentative="1">
@@ -9786,7 +10235,7 @@
       <w:lvlText w:val="%6."/>
       <w:lvlJc w:val="right"/>
       <w:pPr>
-        <w:ind w:left="4320" w:hanging="180"/>
+        <w:ind w:left="13175" w:hanging="180"/>
       </w:pPr>
     </w:lvl>
     <w:lvl w:ilvl="6" w:tplc="0409000F" w:tentative="1">
@@ -9795,7 +10244,7 @@
       <w:lvlText w:val="%7."/>
       <w:lvlJc w:val="left"/>
       <w:pPr>
-        <w:ind w:left="5040" w:hanging="360"/>
+        <w:ind w:left="13895" w:hanging="360"/>
       </w:pPr>
     </w:lvl>
     <w:lvl w:ilvl="7" w:tplc="04090019" w:tentative="1">
@@ -9804,7 +10253,7 @@
       <w:lvlText w:val="%8."/>
       <w:lvlJc w:val="left"/>
       <w:pPr>
-        <w:ind w:left="5760" w:hanging="360"/>
+        <w:ind w:left="14615" w:hanging="360"/>
       </w:pPr>
     </w:lvl>
     <w:lvl w:ilvl="8" w:tplc="0409001B" w:tentative="1">
@@ -9813,7 +10262,7 @@
       <w:lvlText w:val="%9."/>
       <w:lvlJc w:val="right"/>
       <w:pPr>
-        <w:ind w:left="6480" w:hanging="180"/>
+        <w:ind w:left="15335" w:hanging="180"/>
       </w:pPr>
     </w:lvl>
   </w:abstractNum>
@@ -10429,71 +10878,71 @@
       </w:rPr>
     </w:lvl>
   </w:abstractNum>
-  <w:num w:numId="1" w16cid:durableId="856046200">
+  <w:num w:numId="1">
     <w:abstractNumId w:val="17"/>
   </w:num>
-  <w:num w:numId="2" w16cid:durableId="1633827949">
+  <w:num w:numId="2">
     <w:abstractNumId w:val="6"/>
   </w:num>
-  <w:num w:numId="3" w16cid:durableId="561261111">
+  <w:num w:numId="3">
     <w:abstractNumId w:val="7"/>
   </w:num>
-  <w:num w:numId="4" w16cid:durableId="1835795943">
+  <w:num w:numId="4">
     <w:abstractNumId w:val="8"/>
   </w:num>
-  <w:num w:numId="5" w16cid:durableId="1655448625">
+  <w:num w:numId="5">
     <w:abstractNumId w:val="12"/>
   </w:num>
-  <w:num w:numId="6" w16cid:durableId="1841430850">
+  <w:num w:numId="6">
     <w:abstractNumId w:val="19"/>
   </w:num>
-  <w:num w:numId="7" w16cid:durableId="1747652611">
+  <w:num w:numId="7">
     <w:abstractNumId w:val="0"/>
   </w:num>
-  <w:num w:numId="8" w16cid:durableId="1164659318">
+  <w:num w:numId="8">
     <w:abstractNumId w:val="16"/>
   </w:num>
-  <w:num w:numId="9" w16cid:durableId="220793663">
+  <w:num w:numId="9">
     <w:abstractNumId w:val="9"/>
   </w:num>
-  <w:num w:numId="10" w16cid:durableId="1275478271">
+  <w:num w:numId="10">
     <w:abstractNumId w:val="14"/>
   </w:num>
-  <w:num w:numId="11" w16cid:durableId="1143157689">
+  <w:num w:numId="11">
     <w:abstractNumId w:val="4"/>
   </w:num>
-  <w:num w:numId="12" w16cid:durableId="1544442891">
+  <w:num w:numId="12">
     <w:abstractNumId w:val="18"/>
   </w:num>
-  <w:num w:numId="13" w16cid:durableId="1736277466">
+  <w:num w:numId="13">
     <w:abstractNumId w:val="11"/>
   </w:num>
-  <w:num w:numId="14" w16cid:durableId="280770809">
+  <w:num w:numId="14">
     <w:abstractNumId w:val="1"/>
   </w:num>
-  <w:num w:numId="15" w16cid:durableId="651521613">
+  <w:num w:numId="15">
     <w:abstractNumId w:val="15"/>
   </w:num>
-  <w:num w:numId="16" w16cid:durableId="586882473">
+  <w:num w:numId="16">
     <w:abstractNumId w:val="5"/>
   </w:num>
-  <w:num w:numId="17" w16cid:durableId="279075609">
+  <w:num w:numId="17">
     <w:abstractNumId w:val="3"/>
   </w:num>
-  <w:num w:numId="18" w16cid:durableId="488643647">
+  <w:num w:numId="18">
     <w:abstractNumId w:val="13"/>
   </w:num>
-  <w:num w:numId="19" w16cid:durableId="2074303966">
+  <w:num w:numId="19">
     <w:abstractNumId w:val="2"/>
   </w:num>
-  <w:num w:numId="20" w16cid:durableId="1928877061">
+  <w:num w:numId="20">
     <w:abstractNumId w:val="10"/>
   </w:num>
 </w:numbering>
 </file>
 
 <file path=word/styles.xml><?xml version="1.0" encoding="utf-8"?>
-<w:styles xmlns:mc="http://schemas.openxmlformats.org/markup-compatibility/2006" xmlns:r="http://schemas.openxmlformats.org/officeDocument/2006/relationships" xmlns:w="http://schemas.openxmlformats.org/wordprocessingml/2006/main" xmlns:w14="http://schemas.microsoft.com/office/word/2010/wordml" xmlns:w15="http://schemas.microsoft.com/office/word/2012/wordml" xmlns:w16cex="http://schemas.microsoft.com/office/word/2018/wordml/cex" xmlns:w16cid="http://schemas.microsoft.com/office/word/2016/wordml/cid" xmlns:w16="http://schemas.microsoft.com/office/word/2018/wordml" xmlns:w16sdtdh="http://schemas.microsoft.com/office/word/2020/wordml/sdtdatahash" xmlns:w16se="http://schemas.microsoft.com/office/word/2015/wordml/symex" mc:Ignorable="w14 w15 w16se w16cid w16 w16cex w16sdtdh">
+<w:styles xmlns:mc="http://schemas.openxmlformats.org/markup-compatibility/2006" xmlns:r="http://schemas.openxmlformats.org/officeDocument/2006/relationships" xmlns:w="http://schemas.openxmlformats.org/wordprocessingml/2006/main" xmlns:w14="http://schemas.microsoft.com/office/word/2010/wordml" xmlns:w15="http://schemas.microsoft.com/office/word/2012/wordml" mc:Ignorable="w14 w15">
   <w:docDefaults>
     <w:rPrDefault>
       <w:rPr>
@@ -10511,7 +10960,7 @@
       </w:pPr>
     </w:pPrDefault>
   </w:docDefaults>
-  <w:latentStyles w:defLockedState="0" w:defUIPriority="99" w:defSemiHidden="0" w:defUnhideWhenUsed="0" w:defQFormat="0" w:count="376">
+  <w:latentStyles w:defLockedState="0" w:defUIPriority="99" w:defSemiHidden="0" w:defUnhideWhenUsed="0" w:defQFormat="0" w:count="371">
     <w:lsdException w:name="Normal" w:uiPriority="0" w:qFormat="1"/>
     <w:lsdException w:name="heading 1" w:uiPriority="9" w:qFormat="1"/>
     <w:lsdException w:name="heading 2" w:semiHidden="1" w:uiPriority="9" w:unhideWhenUsed="1" w:qFormat="1"/>
@@ -10883,24 +11332,19 @@
     <w:lsdException w:name="List Table 5 Dark Accent 6" w:uiPriority="50"/>
     <w:lsdException w:name="List Table 6 Colorful Accent 6" w:uiPriority="51"/>
     <w:lsdException w:name="List Table 7 Colorful Accent 6" w:uiPriority="52"/>
-    <w:lsdException w:name="Mention" w:semiHidden="1" w:unhideWhenUsed="1"/>
-    <w:lsdException w:name="Smart Hyperlink" w:semiHidden="1" w:unhideWhenUsed="1"/>
-    <w:lsdException w:name="Hashtag" w:semiHidden="1" w:unhideWhenUsed="1"/>
-    <w:lsdException w:name="Unresolved Mention" w:semiHidden="1" w:unhideWhenUsed="1"/>
-    <w:lsdException w:name="Smart Link" w:semiHidden="1" w:unhideWhenUsed="1"/>
   </w:latentStyles>
-  <w:style w:type="paragraph" w:default="1" w:styleId="Normal">
+  <w:style w:type="paragraph" w:default="1" w:styleId="a">
     <w:name w:val="Normal"/>
     <w:qFormat/>
     <w:rsid w:val="006C1840"/>
   </w:style>
-  <w:style w:type="character" w:default="1" w:styleId="DefaultParagraphFont">
+  <w:style w:type="character" w:default="1" w:styleId="a0">
     <w:name w:val="Default Paragraph Font"/>
     <w:uiPriority w:val="1"/>
     <w:semiHidden/>
     <w:unhideWhenUsed/>
   </w:style>
-  <w:style w:type="table" w:default="1" w:styleId="TableNormal">
+  <w:style w:type="table" w:default="1" w:styleId="a1">
     <w:name w:val="Normal Table"/>
     <w:uiPriority w:val="99"/>
     <w:semiHidden/>
@@ -10915,15 +11359,15 @@
       </w:tblCellMar>
     </w:tblPr>
   </w:style>
-  <w:style w:type="numbering" w:default="1" w:styleId="NoList">
+  <w:style w:type="numbering" w:default="1" w:styleId="a2">
     <w:name w:val="No List"/>
     <w:uiPriority w:val="99"/>
     <w:semiHidden/>
     <w:unhideWhenUsed/>
   </w:style>
-  <w:style w:type="paragraph" w:styleId="ListParagraph">
+  <w:style w:type="paragraph" w:styleId="a3">
     <w:name w:val="List Paragraph"/>
-    <w:basedOn w:val="Normal"/>
+    <w:basedOn w:val="a"/>
     <w:uiPriority w:val="34"/>
     <w:qFormat/>
     <w:rsid w:val="0003572A"/>
@@ -10932,9 +11376,9 @@
       <w:contextualSpacing/>
     </w:pPr>
   </w:style>
-  <w:style w:type="character" w:styleId="Hyperlink">
+  <w:style w:type="character" w:styleId="a4">
     <w:name w:val="Hyperlink"/>
-    <w:basedOn w:val="DefaultParagraphFont"/>
+    <w:basedOn w:val="a0"/>
     <w:uiPriority w:val="99"/>
     <w:unhideWhenUsed/>
     <w:rsid w:val="001866BA"/>
@@ -10943,9 +11387,9 @@
       <w:u w:val="single"/>
     </w:rPr>
   </w:style>
-  <w:style w:type="character" w:styleId="UnresolvedMention">
+  <w:style w:type="character" w:customStyle="1" w:styleId="UnresolvedMention">
     <w:name w:val="Unresolved Mention"/>
-    <w:basedOn w:val="DefaultParagraphFont"/>
+    <w:basedOn w:val="a0"/>
     <w:uiPriority w:val="99"/>
     <w:semiHidden/>
     <w:unhideWhenUsed/>
@@ -10953,6 +11397,18 @@
     <w:rPr>
       <w:color w:val="605E5C"/>
       <w:shd w:val="clear" w:color="auto" w:fill="E1DFDD"/>
+    </w:rPr>
+  </w:style>
+  <w:style w:type="character" w:styleId="a5">
+    <w:name w:val="FollowedHyperlink"/>
+    <w:basedOn w:val="a0"/>
+    <w:uiPriority w:val="99"/>
+    <w:semiHidden/>
+    <w:unhideWhenUsed/>
+    <w:rsid w:val="00D06DE3"/>
+    <w:rPr>
+      <w:color w:val="954F72" w:themeColor="followedHyperlink"/>
+      <w:u w:val="single"/>
     </w:rPr>
   </w:style>
 </w:styles>
@@ -11258,7 +11714,7 @@
 </file>
 
 <file path=customXml/itemProps1.xml><?xml version="1.0" encoding="utf-8"?>
-<ds:datastoreItem xmlns:ds="http://schemas.openxmlformats.org/officeDocument/2006/customXml" ds:itemID="{76E6A78F-53B7-4030-9EFE-8235DBC301C0}">
+<ds:datastoreItem xmlns:ds="http://schemas.openxmlformats.org/officeDocument/2006/customXml" ds:itemID="{565589C8-B7C9-4168-A353-4E43D1BE0193}">
   <ds:schemaRefs>
     <ds:schemaRef ds:uri="http://schemas.openxmlformats.org/officeDocument/2006/bibliography"/>
   </ds:schemaRefs>

</xml_diff>